<commit_message>
Ability to select only recoair, solo reco doc generation pending
</commit_message>
<xml_diff>
--- a/resources/Halton Quote Feb 2024 (1).docx
+++ b/resources/Halton Quote Feb 2024 (1).docx
@@ -26,12 +26,21 @@
                 <w:szCs w:val="20"/>
               </w:rPr>
             </w:pPr>
+            <w:proofErr w:type="gramStart"/>
             <w:r>
               <w:rPr>
                 <w:rFonts w:cs="Arial"/>
                 <w:szCs w:val="20"/>
               </w:rPr>
-              <w:t>{{ customer }}</w:t>
+              <w:t>{{ customer</w:t>
+            </w:r>
+            <w:proofErr w:type="gramEnd"/>
+            <w:r>
+              <w:rPr>
+                <w:rFonts w:cs="Arial"/>
+                <w:szCs w:val="20"/>
+              </w:rPr>
+              <w:t xml:space="preserve"> }}</w:t>
             </w:r>
           </w:p>
           <w:p>
@@ -43,12 +52,21 @@
                 <w:szCs w:val="20"/>
               </w:rPr>
             </w:pPr>
+            <w:proofErr w:type="gramStart"/>
             <w:r>
               <w:rPr>
                 <w:rFonts w:cs="Arial"/>
                 <w:szCs w:val="20"/>
               </w:rPr>
-              <w:t>{{ company }}</w:t>
+              <w:t>{{ company</w:t>
+            </w:r>
+            <w:proofErr w:type="gramEnd"/>
+            <w:r>
+              <w:rPr>
+                <w:rFonts w:cs="Arial"/>
+                <w:szCs w:val="20"/>
+              </w:rPr>
+              <w:t xml:space="preserve"> }}</w:t>
             </w:r>
           </w:p>
           <w:p>
@@ -222,6 +240,7 @@
               </w:rPr>
               <w:t xml:space="preserve">Date: </w:t>
             </w:r>
+            <w:proofErr w:type="gramStart"/>
             <w:r>
               <w:rPr>
                 <w:iCs/>
@@ -236,7 +255,16 @@
                 <w:sz w:val="20"/>
                 <w:szCs w:val="20"/>
               </w:rPr>
-              <w:t xml:space="preserve">e </w:t>
+              <w:t>e</w:t>
+            </w:r>
+            <w:proofErr w:type="gramEnd"/>
+            <w:r>
+              <w:rPr>
+                <w:iCs/>
+                <w:sz w:val="20"/>
+                <w:szCs w:val="20"/>
+              </w:rPr>
+              <w:t xml:space="preserve"> </w:t>
             </w:r>
             <w:r>
               <w:rPr>
@@ -269,6 +297,7 @@
               </w:rPr>
               <w:t xml:space="preserve">Halton Ref: </w:t>
             </w:r>
+            <w:proofErr w:type="gramStart"/>
             <w:r>
               <w:rPr>
                 <w:iCs/>
@@ -284,16 +313,43 @@
                 <w:sz w:val="20"/>
                 <w:szCs w:val="20"/>
               </w:rPr>
-              <w:t>project_number</w:t>
-            </w:r>
-            <w:proofErr w:type="spellEnd"/>
+              <w:t>project</w:t>
+            </w:r>
+            <w:proofErr w:type="gramEnd"/>
             <w:r>
               <w:rPr>
                 <w:iCs/>
                 <w:sz w:val="20"/>
                 <w:szCs w:val="20"/>
               </w:rPr>
-              <w:t xml:space="preserve"> }}</w:t>
+              <w:t>_</w:t>
+            </w:r>
+            <w:proofErr w:type="gramStart"/>
+            <w:r>
+              <w:rPr>
+                <w:iCs/>
+                <w:sz w:val="20"/>
+                <w:szCs w:val="20"/>
+              </w:rPr>
+              <w:t>number</w:t>
+            </w:r>
+            <w:proofErr w:type="spellEnd"/>
+            <w:r>
+              <w:rPr>
+                <w:iCs/>
+                <w:sz w:val="20"/>
+                <w:szCs w:val="20"/>
+              </w:rPr>
+              <w:t xml:space="preserve"> }</w:t>
+            </w:r>
+            <w:proofErr w:type="gramEnd"/>
+            <w:r>
+              <w:rPr>
+                <w:iCs/>
+                <w:sz w:val="20"/>
+                <w:szCs w:val="20"/>
+              </w:rPr>
+              <w:t>}</w:t>
             </w:r>
           </w:p>
           <w:p>
@@ -467,6 +523,7 @@
         </w:rPr>
         <w:t xml:space="preserve">Dear </w:t>
       </w:r>
+      <w:proofErr w:type="gramStart"/>
       <w:r>
         <w:rPr>
           <w:sz w:val="20"/>
@@ -480,7 +537,23 @@
           <w:sz w:val="20"/>
           <w:szCs w:val="20"/>
         </w:rPr>
-        <w:t>customer_first_name</w:t>
+        <w:t>customer</w:t>
+      </w:r>
+      <w:proofErr w:type="gramEnd"/>
+      <w:r>
+        <w:rPr>
+          <w:sz w:val="20"/>
+          <w:szCs w:val="20"/>
+        </w:rPr>
+        <w:t>_first_</w:t>
+      </w:r>
+      <w:proofErr w:type="gramStart"/>
+      <w:r>
+        <w:rPr>
+          <w:sz w:val="20"/>
+          <w:szCs w:val="20"/>
+        </w:rPr>
+        <w:t>name</w:t>
       </w:r>
       <w:proofErr w:type="spellEnd"/>
       <w:r>
@@ -488,7 +561,15 @@
           <w:sz w:val="20"/>
           <w:szCs w:val="20"/>
         </w:rPr>
-        <w:t xml:space="preserve"> }}</w:t>
+        <w:t xml:space="preserve"> }</w:t>
+      </w:r>
+      <w:proofErr w:type="gramEnd"/>
+      <w:r>
+        <w:rPr>
+          <w:sz w:val="20"/>
+          <w:szCs w:val="20"/>
+        </w:rPr>
+        <w:t>}</w:t>
       </w:r>
       <w:r>
         <w:rPr>
@@ -1173,6 +1254,7 @@
         </w:rPr>
         <w:t xml:space="preserve"> &amp; </w:t>
       </w:r>
+      <w:proofErr w:type="gramStart"/>
       <w:r>
         <w:rPr>
           <w:rFonts w:cs="Arial"/>
@@ -1185,7 +1267,15 @@
           <w:rFonts w:cs="Arial"/>
           <w:szCs w:val="20"/>
         </w:rPr>
-        <w:t xml:space="preserve">{% for item in </w:t>
+        <w:t>{</w:t>
+      </w:r>
+      <w:proofErr w:type="gramEnd"/>
+      <w:r>
+        <w:rPr>
+          <w:rFonts w:cs="Arial"/>
+          <w:szCs w:val="20"/>
+        </w:rPr>
+        <w:t xml:space="preserve">% for item in </w:t>
       </w:r>
       <w:proofErr w:type="spellStart"/>
       <w:r>
@@ -1221,19 +1311,44 @@
           <w:szCs w:val="20"/>
         </w:rPr>
       </w:pPr>
+      <w:proofErr w:type="gramStart"/>
       <w:r>
         <w:rPr>
           <w:rFonts w:cs="Arial"/>
           <w:szCs w:val="20"/>
         </w:rPr>
-        <w:t>{{ item }}</w:t>
-      </w:r>
+        <w:t>{{ item</w:t>
+      </w:r>
+      <w:proofErr w:type="gramEnd"/>
       <w:r>
         <w:rPr>
           <w:rFonts w:cs="Arial"/>
           <w:szCs w:val="20"/>
         </w:rPr>
-        <w:t xml:space="preserve">{% </w:t>
+        <w:t xml:space="preserve"> </w:t>
+      </w:r>
+      <w:proofErr w:type="gramStart"/>
+      <w:r>
+        <w:rPr>
+          <w:rFonts w:cs="Arial"/>
+          <w:szCs w:val="20"/>
+        </w:rPr>
+        <w:t>}}</w:t>
+      </w:r>
+      <w:r>
+        <w:rPr>
+          <w:rFonts w:cs="Arial"/>
+          <w:szCs w:val="20"/>
+        </w:rPr>
+        <w:t>{</w:t>
+      </w:r>
+      <w:proofErr w:type="gramEnd"/>
+      <w:r>
+        <w:rPr>
+          <w:rFonts w:cs="Arial"/>
+          <w:szCs w:val="20"/>
+        </w:rPr>
+        <w:t xml:space="preserve">% </w:t>
       </w:r>
       <w:proofErr w:type="spellStart"/>
       <w:r>
@@ -1542,6 +1657,7 @@
         <w:t>{{</w:t>
       </w:r>
       <w:proofErr w:type="spellStart"/>
+      <w:proofErr w:type="gramStart"/>
       <w:r>
         <w:rPr>
           <w:b/>
@@ -1559,6 +1675,7 @@
         <w:t>.upper</w:t>
       </w:r>
       <w:proofErr w:type="spellEnd"/>
+      <w:proofErr w:type="gramEnd"/>
       <w:r>
         <w:rPr>
           <w:b/>
@@ -2679,6 +2796,7 @@
               <w:t xml:space="preserve">{%tr for canopy in </w:t>
             </w:r>
             <w:proofErr w:type="spellStart"/>
+            <w:proofErr w:type="gramStart"/>
             <w:r>
               <w:rPr>
                 <w:rFonts w:eastAsia="Times New Roman" w:cs="Arial"/>
@@ -2690,6 +2808,7 @@
               <w:t>area.canopies</w:t>
             </w:r>
             <w:proofErr w:type="spellEnd"/>
+            <w:proofErr w:type="gramEnd"/>
             <w:r>
               <w:rPr>
                 <w:rFonts w:eastAsia="Times New Roman" w:cs="Arial"/>
@@ -3015,6 +3134,7 @@
               <w:t>{{</w:t>
             </w:r>
             <w:proofErr w:type="spellStart"/>
+            <w:proofErr w:type="gramStart"/>
             <w:r>
               <w:rPr>
                 <w:rFonts w:eastAsia="Times New Roman" w:cs="Arial"/>
@@ -3033,7 +3153,18 @@
                 <w:szCs w:val="18"/>
                 <w:lang w:eastAsia="en-GB"/>
               </w:rPr>
-              <w:t>item_no</w:t>
+              <w:t>item</w:t>
+            </w:r>
+            <w:proofErr w:type="gramEnd"/>
+            <w:r>
+              <w:rPr>
+                <w:rFonts w:eastAsia="Times New Roman" w:cs="Arial"/>
+                <w:color w:val="000000"/>
+                <w:sz w:val="18"/>
+                <w:szCs w:val="18"/>
+                <w:lang w:eastAsia="en-GB"/>
+              </w:rPr>
+              <w:t>_no</w:t>
             </w:r>
             <w:proofErr w:type="spellEnd"/>
             <w:r>
@@ -3094,6 +3225,7 @@
               <w:t>{{</w:t>
             </w:r>
             <w:proofErr w:type="spellStart"/>
+            <w:proofErr w:type="gramStart"/>
             <w:r>
               <w:rPr>
                 <w:rFonts w:eastAsia="Times New Roman" w:cs="Arial"/>
@@ -3105,6 +3237,7 @@
               <w:t>canopy.model</w:t>
             </w:r>
             <w:proofErr w:type="spellEnd"/>
+            <w:proofErr w:type="gramEnd"/>
             <w:r>
               <w:rPr>
                 <w:rFonts w:eastAsia="Times New Roman" w:cs="Arial"/>
@@ -3153,6 +3286,7 @@
               <w:t>{{</w:t>
             </w:r>
             <w:proofErr w:type="spellStart"/>
+            <w:proofErr w:type="gramStart"/>
             <w:r>
               <w:rPr>
                 <w:rFonts w:eastAsia="Times New Roman" w:cs="Arial"/>
@@ -3174,6 +3308,7 @@
               <w:t>width</w:t>
             </w:r>
             <w:proofErr w:type="spellEnd"/>
+            <w:proofErr w:type="gramEnd"/>
             <w:r>
               <w:rPr>
                 <w:rFonts w:eastAsia="Times New Roman" w:cs="Arial"/>
@@ -3222,6 +3357,7 @@
               <w:t>{{</w:t>
             </w:r>
             <w:proofErr w:type="spellStart"/>
+            <w:proofErr w:type="gramStart"/>
             <w:r>
               <w:rPr>
                 <w:rFonts w:eastAsia="Times New Roman" w:cs="Arial"/>
@@ -3243,6 +3379,7 @@
               <w:t>length</w:t>
             </w:r>
             <w:proofErr w:type="spellEnd"/>
+            <w:proofErr w:type="gramEnd"/>
             <w:r>
               <w:rPr>
                 <w:rFonts w:eastAsia="Times New Roman" w:cs="Arial"/>
@@ -3291,6 +3428,7 @@
               <w:t>{{</w:t>
             </w:r>
             <w:proofErr w:type="spellStart"/>
+            <w:proofErr w:type="gramStart"/>
             <w:r>
               <w:rPr>
                 <w:rFonts w:eastAsia="Times New Roman" w:cs="Arial"/>
@@ -3312,6 +3450,7 @@
               <w:t>height</w:t>
             </w:r>
             <w:proofErr w:type="spellEnd"/>
+            <w:proofErr w:type="gramEnd"/>
             <w:r>
               <w:rPr>
                 <w:rFonts w:eastAsia="Times New Roman" w:cs="Arial"/>
@@ -3358,6 +3497,7 @@
               <w:t>{{</w:t>
             </w:r>
             <w:proofErr w:type="spellStart"/>
+            <w:proofErr w:type="gramStart"/>
             <w:r>
               <w:rPr>
                 <w:rFonts w:eastAsia="Times New Roman" w:cs="Arial"/>
@@ -3369,6 +3509,7 @@
               <w:t>canopy.sections</w:t>
             </w:r>
             <w:proofErr w:type="spellEnd"/>
+            <w:proofErr w:type="gramEnd"/>
             <w:r>
               <w:rPr>
                 <w:rFonts w:eastAsia="Times New Roman" w:cs="Arial"/>
@@ -3591,7 +3732,41 @@
                 <w:szCs w:val="18"/>
                 <w:lang w:eastAsia="en-GB"/>
               </w:rPr>
-              <w:t>{{canopy.supply_static}}</w:t>
+              <w:t>{{</w:t>
+            </w:r>
+            <w:proofErr w:type="spellStart"/>
+            <w:proofErr w:type="gramStart"/>
+            <w:r>
+              <w:rPr>
+                <w:rFonts w:eastAsia="Times New Roman" w:cs="Arial"/>
+                <w:color w:val="000000"/>
+                <w:sz w:val="18"/>
+                <w:szCs w:val="18"/>
+                <w:lang w:eastAsia="en-GB"/>
+              </w:rPr>
+              <w:t>canopy.supply</w:t>
+            </w:r>
+            <w:proofErr w:type="gramEnd"/>
+            <w:r>
+              <w:rPr>
+                <w:rFonts w:eastAsia="Times New Roman" w:cs="Arial"/>
+                <w:color w:val="000000"/>
+                <w:sz w:val="18"/>
+                <w:szCs w:val="18"/>
+                <w:lang w:eastAsia="en-GB"/>
+              </w:rPr>
+              <w:t>_static</w:t>
+            </w:r>
+            <w:proofErr w:type="spellEnd"/>
+            <w:r>
+              <w:rPr>
+                <w:rFonts w:eastAsia="Times New Roman" w:cs="Arial"/>
+                <w:color w:val="000000"/>
+                <w:sz w:val="18"/>
+                <w:szCs w:val="18"/>
+                <w:lang w:eastAsia="en-GB"/>
+              </w:rPr>
+              <w:t>}}</w:t>
             </w:r>
           </w:p>
         </w:tc>
@@ -3620,6 +3795,7 @@
                 <w:lang w:eastAsia="en-GB"/>
               </w:rPr>
             </w:pPr>
+            <w:proofErr w:type="gramStart"/>
             <w:r>
               <w:rPr>
                 <w:rFonts w:eastAsia="Times New Roman" w:cs="Arial"/>
@@ -3639,7 +3815,18 @@
                 <w:szCs w:val="18"/>
                 <w:lang w:eastAsia="en-GB"/>
               </w:rPr>
-              <w:t>canopy.light</w:t>
+              <w:t>canopy</w:t>
+            </w:r>
+            <w:proofErr w:type="gramEnd"/>
+            <w:r>
+              <w:rPr>
+                <w:rFonts w:eastAsia="Times New Roman" w:cs="Arial"/>
+                <w:color w:val="000000"/>
+                <w:sz w:val="18"/>
+                <w:szCs w:val="18"/>
+                <w:lang w:eastAsia="en-GB"/>
+              </w:rPr>
+              <w:t>.light</w:t>
             </w:r>
             <w:r>
               <w:rPr>
@@ -3703,7 +3890,29 @@
                 <w:szCs w:val="18"/>
                 <w:lang w:eastAsia="en-GB"/>
               </w:rPr>
-              <w:t>{%tr endfor %}</w:t>
+              <w:t xml:space="preserve">{%tr </w:t>
+            </w:r>
+            <w:proofErr w:type="spellStart"/>
+            <w:r>
+              <w:rPr>
+                <w:rFonts w:eastAsia="Times New Roman" w:cs="Arial"/>
+                <w:color w:val="000000"/>
+                <w:sz w:val="18"/>
+                <w:szCs w:val="18"/>
+                <w:lang w:eastAsia="en-GB"/>
+              </w:rPr>
+              <w:t>endfor</w:t>
+            </w:r>
+            <w:proofErr w:type="spellEnd"/>
+            <w:r>
+              <w:rPr>
+                <w:rFonts w:eastAsia="Times New Roman" w:cs="Arial"/>
+                <w:color w:val="000000"/>
+                <w:sz w:val="18"/>
+                <w:szCs w:val="18"/>
+                <w:lang w:eastAsia="en-GB"/>
+              </w:rPr>
+              <w:t xml:space="preserve"> %}</w:t>
             </w:r>
           </w:p>
         </w:tc>
@@ -4132,7 +4341,23 @@
           <w:rFonts w:cs="Arial"/>
           <w:szCs w:val="20"/>
         </w:rPr>
-        <w:t>Canopy UV-C to be controlled via the Halton GOT panel / Edge connectivity system.{%endif %}</w:t>
+        <w:t xml:space="preserve">Canopy UV-C to be controlled via the Halton GOT panel / Edge connectivity </w:t>
+      </w:r>
+      <w:proofErr w:type="gramStart"/>
+      <w:r>
+        <w:rPr>
+          <w:rFonts w:cs="Arial"/>
+          <w:szCs w:val="20"/>
+        </w:rPr>
+        <w:t>system.{</w:t>
+      </w:r>
+      <w:proofErr w:type="gramEnd"/>
+      <w:r>
+        <w:rPr>
+          <w:rFonts w:cs="Arial"/>
+          <w:szCs w:val="20"/>
+        </w:rPr>
+        <w:t>%endif %}</w:t>
       </w:r>
     </w:p>
     <w:p>
@@ -4790,6 +5015,7 @@
                 <w:lang w:eastAsia="en-GB"/>
               </w:rPr>
             </w:pPr>
+            <w:proofErr w:type="gramStart"/>
             <w:r>
               <w:rPr>
                 <w:rFonts w:eastAsia="Times New Roman" w:cs="Arial"/>
@@ -4798,7 +5024,18 @@
                 <w:szCs w:val="20"/>
                 <w:lang w:eastAsia="en-GB"/>
               </w:rPr>
-              <w:t xml:space="preserve">3 minute wash </w:t>
+              <w:t>3 minute</w:t>
+            </w:r>
+            <w:proofErr w:type="gramEnd"/>
+            <w:r>
+              <w:rPr>
+                <w:rFonts w:eastAsia="Times New Roman" w:cs="Arial"/>
+                <w:color w:val="000000"/>
+                <w:sz w:val="18"/>
+                <w:szCs w:val="20"/>
+                <w:lang w:eastAsia="en-GB"/>
+              </w:rPr>
+              <w:t xml:space="preserve"> wash </w:t>
             </w:r>
           </w:p>
           <w:p>
@@ -4850,6 +5087,7 @@
                 <w:lang w:eastAsia="en-GB"/>
               </w:rPr>
             </w:pPr>
+            <w:proofErr w:type="gramStart"/>
             <w:r>
               <w:rPr>
                 <w:rFonts w:eastAsia="Times New Roman" w:cs="Arial"/>
@@ -4858,7 +5096,18 @@
                 <w:szCs w:val="20"/>
                 <w:lang w:eastAsia="en-GB"/>
               </w:rPr>
-              <w:t>3 minute wash</w:t>
+              <w:t>3 minute</w:t>
+            </w:r>
+            <w:proofErr w:type="gramEnd"/>
+            <w:r>
+              <w:rPr>
+                <w:rFonts w:eastAsia="Times New Roman" w:cs="Arial"/>
+                <w:color w:val="000000"/>
+                <w:sz w:val="18"/>
+                <w:szCs w:val="20"/>
+                <w:lang w:eastAsia="en-GB"/>
+              </w:rPr>
+              <w:t xml:space="preserve"> wash</w:t>
             </w:r>
           </w:p>
           <w:p>
@@ -5133,15 +5382,27 @@
               <w:t>{{</w:t>
             </w:r>
             <w:proofErr w:type="spellStart"/>
-            <w:r>
-              <w:rPr>
-                <w:rFonts w:eastAsia="Times New Roman" w:cs="Arial"/>
-                <w:color w:val="000000"/>
-                <w:sz w:val="18"/>
-                <w:szCs w:val="18"/>
-                <w:lang w:eastAsia="en-GB"/>
-              </w:rPr>
-              <w:t>canopy.reference_number</w:t>
+            <w:proofErr w:type="gramStart"/>
+            <w:r>
+              <w:rPr>
+                <w:rFonts w:eastAsia="Times New Roman" w:cs="Arial"/>
+                <w:color w:val="000000"/>
+                <w:sz w:val="18"/>
+                <w:szCs w:val="18"/>
+                <w:lang w:eastAsia="en-GB"/>
+              </w:rPr>
+              <w:t>canopy.reference</w:t>
+            </w:r>
+            <w:proofErr w:type="gramEnd"/>
+            <w:r>
+              <w:rPr>
+                <w:rFonts w:eastAsia="Times New Roman" w:cs="Arial"/>
+                <w:color w:val="000000"/>
+                <w:sz w:val="18"/>
+                <w:szCs w:val="18"/>
+                <w:lang w:eastAsia="en-GB"/>
+              </w:rPr>
+              <w:t>_number</w:t>
             </w:r>
             <w:proofErr w:type="spellEnd"/>
             <w:r>
@@ -5205,6 +5466,7 @@
               <w:t>{{</w:t>
             </w:r>
             <w:proofErr w:type="spellStart"/>
+            <w:proofErr w:type="gramStart"/>
             <w:r>
               <w:rPr>
                 <w:rFonts w:eastAsia="Times New Roman" w:cs="Arial"/>
@@ -5216,6 +5478,7 @@
               <w:t>canopy.model</w:t>
             </w:r>
             <w:proofErr w:type="spellEnd"/>
+            <w:proofErr w:type="gramEnd"/>
             <w:r>
               <w:rPr>
                 <w:rFonts w:eastAsia="Times New Roman" w:cs="Arial"/>
@@ -5620,8 +5883,9 @@
           <w:color w:val="2499D5"/>
           <w:szCs w:val="20"/>
         </w:rPr>
-        <w:t>{% endif %}</w:t>
-      </w:r>
+        <w:t xml:space="preserve">{% endif </w:t>
+      </w:r>
+      <w:proofErr w:type="gramStart"/>
       <w:r>
         <w:rPr>
           <w:rFonts w:cs="Arial"/>
@@ -5629,9 +5893,8 @@
           <w:color w:val="2499D5"/>
           <w:szCs w:val="20"/>
         </w:rPr>
-        <w:t xml:space="preserve">{%if </w:t>
-      </w:r>
-      <w:proofErr w:type="spellStart"/>
+        <w:t>%}</w:t>
+      </w:r>
       <w:r>
         <w:rPr>
           <w:rFonts w:cs="Arial"/>
@@ -5639,9 +5902,9 @@
           <w:color w:val="2499D5"/>
           <w:szCs w:val="20"/>
         </w:rPr>
-        <w:t>has_fire_suppression</w:t>
-      </w:r>
-      <w:proofErr w:type="spellEnd"/>
+        <w:t>{</w:t>
+      </w:r>
+      <w:proofErr w:type="gramEnd"/>
       <w:r>
         <w:rPr>
           <w:rFonts w:cs="Arial"/>
@@ -5649,8 +5912,43 @@
           <w:color w:val="2499D5"/>
           <w:szCs w:val="20"/>
         </w:rPr>
+        <w:t xml:space="preserve">%if </w:t>
+      </w:r>
+      <w:proofErr w:type="spellStart"/>
+      <w:r>
+        <w:rPr>
+          <w:rFonts w:cs="Arial"/>
+          <w:bCs/>
+          <w:color w:val="2499D5"/>
+          <w:szCs w:val="20"/>
+        </w:rPr>
+        <w:t>has_fire_suppression</w:t>
+      </w:r>
+      <w:proofErr w:type="spellEnd"/>
+      <w:r>
+        <w:rPr>
+          <w:rFonts w:cs="Arial"/>
+          <w:bCs/>
+          <w:color w:val="2499D5"/>
+          <w:szCs w:val="20"/>
+        </w:rPr>
         <w:t xml:space="preserve"> %}</w:t>
       </w:r>
+    </w:p>
+    <w:p>
+      <w:pPr>
+        <w:tabs>
+          <w:tab w:val="left" w:pos="1440"/>
+          <w:tab w:val="right" w:pos="8730"/>
+        </w:tabs>
+        <w:spacing w:after="0" w:line="276" w:lineRule="auto"/>
+        <w:rPr>
+          <w:rFonts w:cs="Arial"/>
+          <w:bCs/>
+          <w:color w:val="2499D5"/>
+          <w:szCs w:val="20"/>
+        </w:rPr>
+      </w:pPr>
     </w:p>
     <w:p>
       <w:pPr>
@@ -5789,6 +6087,7 @@
         <w:t>{{</w:t>
       </w:r>
       <w:proofErr w:type="spellStart"/>
+      <w:proofErr w:type="gramStart"/>
       <w:r>
         <w:rPr>
           <w:rFonts w:eastAsia="Times New Roman" w:cs="Arial"/>
@@ -5812,6 +6111,7 @@
         <w:t>.upper</w:t>
       </w:r>
       <w:proofErr w:type="spellEnd"/>
+      <w:proofErr w:type="gramEnd"/>
       <w:r>
         <w:rPr>
           <w:rFonts w:eastAsia="Times New Roman" w:cs="Arial"/>
@@ -6316,6 +6616,7 @@
               <w:t xml:space="preserve">in </w:t>
             </w:r>
             <w:proofErr w:type="spellStart"/>
+            <w:proofErr w:type="gramStart"/>
             <w:r>
               <w:rPr>
                 <w:rFonts w:eastAsia="Times New Roman" w:cs="Arial"/>
@@ -6325,7 +6626,19 @@
                 <w:szCs w:val="20"/>
                 <w:lang w:val="en-CA" w:eastAsia="en-US"/>
               </w:rPr>
-              <w:t>area.fire_suppression_canopies</w:t>
+              <w:t>area.fire</w:t>
+            </w:r>
+            <w:proofErr w:type="gramEnd"/>
+            <w:r>
+              <w:rPr>
+                <w:rFonts w:eastAsia="Times New Roman" w:cs="Arial"/>
+                <w:b/>
+                <w:bCs/>
+                <w:color w:val="FFFFFF"/>
+                <w:szCs w:val="20"/>
+                <w:lang w:val="en-CA" w:eastAsia="en-US"/>
+              </w:rPr>
+              <w:t>_suppression_canopies</w:t>
             </w:r>
             <w:proofErr w:type="spellEnd"/>
             <w:r>
@@ -6480,7 +6793,27 @@
                 <w:szCs w:val="18"/>
                 <w:lang w:val="en-CA" w:eastAsia="en-US"/>
               </w:rPr>
-              <w:t>fs_canopy.item_</w:t>
+              <w:t>fs_</w:t>
+            </w:r>
+            <w:proofErr w:type="gramStart"/>
+            <w:r>
+              <w:rPr>
+                <w:rFonts w:eastAsia="Times New Roman" w:cs="Arial"/>
+                <w:sz w:val="18"/>
+                <w:szCs w:val="18"/>
+                <w:lang w:val="en-CA" w:eastAsia="en-US"/>
+              </w:rPr>
+              <w:t>canopy.item</w:t>
+            </w:r>
+            <w:proofErr w:type="gramEnd"/>
+            <w:r>
+              <w:rPr>
+                <w:rFonts w:eastAsia="Times New Roman" w:cs="Arial"/>
+                <w:sz w:val="18"/>
+                <w:szCs w:val="18"/>
+                <w:lang w:val="en-CA" w:eastAsia="en-US"/>
+              </w:rPr>
+              <w:t>_</w:t>
             </w:r>
             <w:r>
               <w:rPr>
@@ -6548,8 +6881,9 @@
                 <w:szCs w:val="18"/>
                 <w:lang w:val="en-CA" w:eastAsia="en-US"/>
               </w:rPr>
-              <w:t>fs_canopy</w:t>
-            </w:r>
+              <w:t>fs_</w:t>
+            </w:r>
+            <w:proofErr w:type="gramStart"/>
             <w:r>
               <w:rPr>
                 <w:rFonts w:eastAsia="Times New Roman" w:cs="Arial"/>
@@ -6557,7 +6891,26 @@
                 <w:szCs w:val="18"/>
                 <w:lang w:val="en-CA" w:eastAsia="en-US"/>
               </w:rPr>
-              <w:t>.system_description</w:t>
+              <w:t>canopy</w:t>
+            </w:r>
+            <w:r>
+              <w:rPr>
+                <w:rFonts w:eastAsia="Times New Roman" w:cs="Arial"/>
+                <w:sz w:val="18"/>
+                <w:szCs w:val="18"/>
+                <w:lang w:val="en-CA" w:eastAsia="en-US"/>
+              </w:rPr>
+              <w:t>.system</w:t>
+            </w:r>
+            <w:proofErr w:type="gramEnd"/>
+            <w:r>
+              <w:rPr>
+                <w:rFonts w:eastAsia="Times New Roman" w:cs="Arial"/>
+                <w:sz w:val="18"/>
+                <w:szCs w:val="18"/>
+                <w:lang w:val="en-CA" w:eastAsia="en-US"/>
+              </w:rPr>
+              <w:t>_description</w:t>
             </w:r>
             <w:proofErr w:type="spellEnd"/>
             <w:r>
@@ -6616,8 +6969,9 @@
                 <w:szCs w:val="18"/>
                 <w:lang w:val="en-CA" w:eastAsia="en-US"/>
               </w:rPr>
-              <w:t>fs_canopy.</w:t>
-            </w:r>
+              <w:t>fs_</w:t>
+            </w:r>
+            <w:proofErr w:type="gramStart"/>
             <w:r>
               <w:rPr>
                 <w:rFonts w:eastAsia="Times New Roman" w:cs="Arial"/>
@@ -6625,7 +6979,26 @@
                 <w:szCs w:val="18"/>
                 <w:lang w:val="en-CA" w:eastAsia="en-US"/>
               </w:rPr>
-              <w:t>manual_release</w:t>
+              <w:t>canopy.</w:t>
+            </w:r>
+            <w:r>
+              <w:rPr>
+                <w:rFonts w:eastAsia="Times New Roman" w:cs="Arial"/>
+                <w:sz w:val="18"/>
+                <w:szCs w:val="18"/>
+                <w:lang w:val="en-CA" w:eastAsia="en-US"/>
+              </w:rPr>
+              <w:t>manual</w:t>
+            </w:r>
+            <w:proofErr w:type="gramEnd"/>
+            <w:r>
+              <w:rPr>
+                <w:rFonts w:eastAsia="Times New Roman" w:cs="Arial"/>
+                <w:sz w:val="18"/>
+                <w:szCs w:val="18"/>
+                <w:lang w:val="en-CA" w:eastAsia="en-US"/>
+              </w:rPr>
+              <w:t>_release</w:t>
             </w:r>
             <w:proofErr w:type="spellEnd"/>
             <w:r>
@@ -6685,7 +7058,27 @@
                 <w:szCs w:val="18"/>
                 <w:lang w:val="en-CA" w:eastAsia="en-US"/>
               </w:rPr>
-              <w:t>fs_canopy.tank_quantity</w:t>
+              <w:t>fs_</w:t>
+            </w:r>
+            <w:proofErr w:type="gramStart"/>
+            <w:r>
+              <w:rPr>
+                <w:rFonts w:eastAsia="Times New Roman"/>
+                <w:sz w:val="18"/>
+                <w:szCs w:val="18"/>
+                <w:lang w:val="en-CA" w:eastAsia="en-US"/>
+              </w:rPr>
+              <w:t>canopy.tank</w:t>
+            </w:r>
+            <w:proofErr w:type="gramEnd"/>
+            <w:r>
+              <w:rPr>
+                <w:rFonts w:eastAsia="Times New Roman"/>
+                <w:sz w:val="18"/>
+                <w:szCs w:val="18"/>
+                <w:lang w:val="en-CA" w:eastAsia="en-US"/>
+              </w:rPr>
+              <w:t>_quantity</w:t>
             </w:r>
             <w:proofErr w:type="spellEnd"/>
             <w:r>
@@ -6875,18 +7268,27 @@
       <w:pPr>
         <w:spacing w:after="0" w:line="240" w:lineRule="auto"/>
         <w:rPr>
+          <w:rFonts w:cs="Arial"/>
+          <w:bCs/>
+          <w:color w:val="2499D5"/>
+          <w:szCs w:val="20"/>
+        </w:rPr>
+      </w:pPr>
+      <w:r>
+        <w:rPr>
           <w:rFonts w:ascii="Times New Roman" w:eastAsia="Times New Roman" w:hAnsi="Times New Roman"/>
           <w:sz w:val="24"/>
           <w:lang w:val="en-CA" w:eastAsia="en-US"/>
         </w:rPr>
-      </w:pPr>
+        <w:t>{%endif%}</w:t>
+      </w:r>
       <w:r>
         <w:rPr>
           <w:rFonts w:ascii="Times New Roman" w:eastAsia="Times New Roman" w:hAnsi="Times New Roman"/>
           <w:sz w:val="24"/>
           <w:lang w:val="en-CA" w:eastAsia="en-US"/>
         </w:rPr>
-        <w:t>{%endif%}</w:t>
+        <w:t>{%</w:t>
       </w:r>
       <w:r>
         <w:rPr>
@@ -6894,70 +7296,2594 @@
           <w:sz w:val="24"/>
           <w:lang w:val="en-CA" w:eastAsia="en-US"/>
         </w:rPr>
-        <w:t>{%</w:t>
-      </w:r>
+        <w:t xml:space="preserve"> </w:t>
+      </w:r>
+      <w:proofErr w:type="spellStart"/>
       <w:r>
         <w:rPr>
           <w:rFonts w:ascii="Times New Roman" w:eastAsia="Times New Roman" w:hAnsi="Times New Roman"/>
           <w:sz w:val="24"/>
           <w:lang w:val="en-CA" w:eastAsia="en-US"/>
         </w:rPr>
-        <w:t xml:space="preserve"> </w:t>
-      </w:r>
-      <w:proofErr w:type="spellStart"/>
+        <w:t>endfor</w:t>
+      </w:r>
+      <w:proofErr w:type="spellEnd"/>
       <w:r>
         <w:rPr>
           <w:rFonts w:ascii="Times New Roman" w:eastAsia="Times New Roman" w:hAnsi="Times New Roman"/>
           <w:sz w:val="24"/>
           <w:lang w:val="en-CA" w:eastAsia="en-US"/>
         </w:rPr>
-        <w:t>endfor</w:t>
-      </w:r>
-      <w:proofErr w:type="spellEnd"/>
+        <w:t xml:space="preserve"> </w:t>
+      </w:r>
       <w:r>
         <w:rPr>
           <w:rFonts w:ascii="Times New Roman" w:eastAsia="Times New Roman" w:hAnsi="Times New Roman"/>
           <w:sz w:val="24"/>
           <w:lang w:val="en-CA" w:eastAsia="en-US"/>
         </w:rPr>
-        <w:t xml:space="preserve"> </w:t>
-      </w:r>
-      <w:r>
+        <w:t>%}{% endif %}</w:t>
+      </w:r>
+      <w:r>
+        <w:rPr>
+          <w:rFonts w:cs="Arial"/>
+          <w:bCs/>
+          <w:color w:val="2499D5"/>
+          <w:szCs w:val="20"/>
+        </w:rPr>
+        <w:t xml:space="preserve">{% if </w:t>
+      </w:r>
+      <w:proofErr w:type="spellStart"/>
+      <w:r>
+        <w:rPr>
+          <w:rFonts w:cs="Arial"/>
+          <w:bCs/>
+          <w:color w:val="2499D5"/>
+          <w:szCs w:val="20"/>
+        </w:rPr>
+        <w:t>has_cladding</w:t>
+      </w:r>
+      <w:proofErr w:type="spellEnd"/>
+      <w:r>
+        <w:rPr>
+          <w:rFonts w:cs="Arial"/>
+          <w:bCs/>
+          <w:color w:val="2499D5"/>
+          <w:szCs w:val="20"/>
+        </w:rPr>
+        <w:t xml:space="preserve"> %}</w:t>
+      </w:r>
+    </w:p>
+    <w:p>
+      <w:pPr>
+        <w:spacing w:after="0" w:line="240" w:lineRule="auto"/>
+        <w:rPr>
+          <w:rFonts w:cs="Arial"/>
+          <w:bCs/>
+          <w:color w:val="2499D5"/>
+          <w:szCs w:val="20"/>
+        </w:rPr>
+      </w:pPr>
+      <w:r>
+        <w:rPr>
+          <w:rFonts w:cs="Arial"/>
+          <w:bCs/>
+          <w:color w:val="2499D5"/>
+          <w:szCs w:val="20"/>
+        </w:rPr>
+        <w:t xml:space="preserve">{%if </w:t>
+      </w:r>
+      <w:proofErr w:type="spellStart"/>
+      <w:r>
+        <w:rPr>
+          <w:rFonts w:cs="Arial"/>
+          <w:bCs/>
+          <w:color w:val="2499D5"/>
+          <w:szCs w:val="20"/>
+        </w:rPr>
+        <w:t>has_sdu</w:t>
+      </w:r>
+      <w:proofErr w:type="spellEnd"/>
+      <w:r>
+        <w:rPr>
+          <w:rFonts w:cs="Arial"/>
+          <w:bCs/>
+          <w:color w:val="2499D5"/>
+          <w:szCs w:val="20"/>
+        </w:rPr>
+        <w:t xml:space="preserve"> %}</w:t>
+      </w:r>
+    </w:p>
+    <w:p>
+      <w:pPr>
+        <w:spacing w:after="0" w:line="240" w:lineRule="auto"/>
         <w:rPr>
           <w:rFonts w:ascii="Times New Roman" w:eastAsia="Times New Roman" w:hAnsi="Times New Roman"/>
           <w:sz w:val="24"/>
           <w:lang w:val="en-CA" w:eastAsia="en-US"/>
         </w:rPr>
-        <w:t>%}{% endif %}</w:t>
-      </w:r>
-      <w:r>
+      </w:pPr>
+      <w:r>
+        <w:rPr>
+          <w:rFonts w:eastAsia="Times New Roman" w:cs="Arial"/>
+          <w:b/>
+          <w:bCs/>
+          <w:color w:val="000000"/>
+          <w:sz w:val="24"/>
+          <w:lang w:val="en-CA" w:eastAsia="en-US"/>
+        </w:rPr>
+        <w:t>Services Distribution Unit</w:t>
+      </w:r>
+    </w:p>
+    <w:p>
+      <w:pPr>
+        <w:spacing w:after="0" w:line="240" w:lineRule="auto"/>
+        <w:rPr>
+          <w:rFonts w:ascii="Times New Roman" w:eastAsia="Times New Roman" w:hAnsi="Times New Roman"/>
+          <w:sz w:val="24"/>
+          <w:lang w:val="en-CA" w:eastAsia="en-US"/>
+        </w:rPr>
+      </w:pPr>
+      <w:r>
+        <w:rPr>
+          <w:rFonts w:eastAsia="Times New Roman" w:cs="Arial"/>
+          <w:color w:val="000000"/>
+          <w:szCs w:val="20"/>
+          <w:lang w:val="en-CA" w:eastAsia="en-US"/>
+        </w:rPr>
+        <w:t>The services distribution units (SDU) are manufactured from 1.2mm thick, grade 304 stainless steel from an all folded and welded construction. The SDU is to be manufactured in suitably sized sections to suit site access requirements. The SDU is to be supplied with factory fitted mechanical and electrical services as listed below.</w:t>
+      </w:r>
+    </w:p>
+    <w:p>
+      <w:pPr>
+        <w:spacing w:after="0" w:line="240" w:lineRule="auto"/>
+        <w:rPr>
+          <w:rFonts w:ascii="Times New Roman" w:eastAsia="Times New Roman" w:hAnsi="Times New Roman"/>
+          <w:sz w:val="24"/>
+          <w:lang w:val="en-CA" w:eastAsia="en-US"/>
+        </w:rPr>
+      </w:pPr>
+    </w:p>
+    <w:p>
+      <w:pPr>
+        <w:spacing w:after="0" w:line="240" w:lineRule="auto"/>
+        <w:jc w:val="center"/>
+        <w:rPr>
+          <w:rFonts w:ascii="Times New Roman" w:eastAsia="Times New Roman" w:hAnsi="Times New Roman"/>
+          <w:sz w:val="24"/>
+          <w:lang w:val="en-CA" w:eastAsia="en-US"/>
+        </w:rPr>
+      </w:pPr>
+      <w:r>
+        <w:rPr>
+          <w:rFonts w:eastAsia="Times New Roman" w:cs="Arial"/>
+          <w:b/>
+          <w:bCs/>
+          <w:color w:val="000000"/>
+          <w:sz w:val="22"/>
+          <w:szCs w:val="22"/>
+          <w:lang w:val="en-CA" w:eastAsia="en-US"/>
+        </w:rPr>
+        <w:t>Item 99.05.15</w:t>
+      </w:r>
+    </w:p>
+    <w:tbl>
+      <w:tblPr>
+        <w:tblW w:w="0" w:type="auto"/>
+        <w:tblCellMar>
+          <w:top w:w="15" w:type="dxa"/>
+          <w:left w:w="15" w:type="dxa"/>
+          <w:bottom w:w="15" w:type="dxa"/>
+          <w:right w:w="15" w:type="dxa"/>
+        </w:tblCellMar>
+        <w:tblLook w:val="04A0" w:firstRow="1" w:lastRow="0" w:firstColumn="1" w:lastColumn="0" w:noHBand="0" w:noVBand="1"/>
+      </w:tblPr>
+      <w:tblGrid>
+        <w:gridCol w:w="1900"/>
+        <w:gridCol w:w="2368"/>
+        <w:gridCol w:w="339"/>
+        <w:gridCol w:w="293"/>
+        <w:gridCol w:w="1732"/>
+        <w:gridCol w:w="339"/>
+        <w:gridCol w:w="293"/>
+        <w:gridCol w:w="2110"/>
+        <w:gridCol w:w="339"/>
+      </w:tblGrid>
+      <w:tr>
+        <w:trPr>
+          <w:trHeight w:val="288"/>
+        </w:trPr>
+        <w:tc>
+          <w:tcPr>
+            <w:tcW w:w="0" w:type="auto"/>
+            <w:vMerge w:val="restart"/>
+            <w:tcBorders>
+              <w:top w:val="single" w:sz="4" w:space="0" w:color="000000"/>
+              <w:left w:val="single" w:sz="4" w:space="0" w:color="000000"/>
+              <w:bottom w:val="single" w:sz="4" w:space="0" w:color="000000"/>
+              <w:right w:val="single" w:sz="4" w:space="0" w:color="000000"/>
+            </w:tcBorders>
+            <w:shd w:val="clear" w:color="auto" w:fill="2499D5"/>
+            <w:tcMar>
+              <w:top w:w="0" w:type="dxa"/>
+              <w:left w:w="115" w:type="dxa"/>
+              <w:bottom w:w="0" w:type="dxa"/>
+              <w:right w:w="115" w:type="dxa"/>
+            </w:tcMar>
+            <w:vAlign w:val="center"/>
+            <w:hideMark/>
+          </w:tcPr>
+          <w:p>
+            <w:pPr>
+              <w:spacing w:after="0" w:line="240" w:lineRule="auto"/>
+              <w:jc w:val="center"/>
+              <w:rPr>
+                <w:rFonts w:ascii="Times New Roman" w:eastAsia="Times New Roman" w:hAnsi="Times New Roman"/>
+                <w:sz w:val="24"/>
+                <w:lang w:val="en-CA" w:eastAsia="en-US"/>
+              </w:rPr>
+            </w:pPr>
+            <w:r>
+              <w:rPr>
+                <w:rFonts w:eastAsia="Times New Roman" w:cs="Arial"/>
+                <w:b/>
+                <w:bCs/>
+                <w:color w:val="FFFFFF"/>
+                <w:szCs w:val="20"/>
+                <w:lang w:val="en-CA" w:eastAsia="en-US"/>
+              </w:rPr>
+              <w:t>LOWER GRD SDU </w:t>
+            </w:r>
+          </w:p>
+        </w:tc>
+        <w:tc>
+          <w:tcPr>
+            <w:tcW w:w="0" w:type="auto"/>
+            <w:gridSpan w:val="2"/>
+            <w:tcBorders>
+              <w:top w:val="single" w:sz="4" w:space="0" w:color="000000"/>
+              <w:left w:val="single" w:sz="4" w:space="0" w:color="000000"/>
+              <w:bottom w:val="single" w:sz="4" w:space="0" w:color="000000"/>
+              <w:right w:val="single" w:sz="4" w:space="0" w:color="000000"/>
+            </w:tcBorders>
+            <w:shd w:val="clear" w:color="auto" w:fill="DDEBF7"/>
+            <w:tcMar>
+              <w:top w:w="0" w:type="dxa"/>
+              <w:left w:w="115" w:type="dxa"/>
+              <w:bottom w:w="0" w:type="dxa"/>
+              <w:right w:w="115" w:type="dxa"/>
+            </w:tcMar>
+            <w:vAlign w:val="center"/>
+            <w:hideMark/>
+          </w:tcPr>
+          <w:p>
+            <w:pPr>
+              <w:spacing w:after="0" w:line="240" w:lineRule="auto"/>
+              <w:rPr>
+                <w:rFonts w:ascii="Times New Roman" w:eastAsia="Times New Roman" w:hAnsi="Times New Roman"/>
+                <w:sz w:val="24"/>
+                <w:lang w:val="en-CA" w:eastAsia="en-US"/>
+              </w:rPr>
+            </w:pPr>
+            <w:r>
+              <w:rPr>
+                <w:rFonts w:eastAsia="Times New Roman" w:cs="Arial"/>
+                <w:b/>
+                <w:bCs/>
+                <w:color w:val="000000"/>
+                <w:szCs w:val="20"/>
+                <w:lang w:val="en-CA" w:eastAsia="en-US"/>
+              </w:rPr>
+              <w:t>Electrical Services</w:t>
+            </w:r>
+          </w:p>
+        </w:tc>
+        <w:tc>
+          <w:tcPr>
+            <w:tcW w:w="0" w:type="auto"/>
+            <w:tcBorders>
+              <w:top w:val="single" w:sz="4" w:space="0" w:color="000000"/>
+              <w:left w:val="single" w:sz="4" w:space="0" w:color="000000"/>
+              <w:right w:val="single" w:sz="4" w:space="0" w:color="000000"/>
+            </w:tcBorders>
+            <w:tcMar>
+              <w:top w:w="0" w:type="dxa"/>
+              <w:left w:w="115" w:type="dxa"/>
+              <w:bottom w:w="0" w:type="dxa"/>
+              <w:right w:w="115" w:type="dxa"/>
+            </w:tcMar>
+            <w:vAlign w:val="center"/>
+            <w:hideMark/>
+          </w:tcPr>
+          <w:p>
+            <w:pPr>
+              <w:spacing w:after="0" w:line="240" w:lineRule="auto"/>
+              <w:rPr>
+                <w:rFonts w:ascii="Times New Roman" w:eastAsia="Times New Roman" w:hAnsi="Times New Roman"/>
+                <w:sz w:val="24"/>
+                <w:lang w:val="en-CA" w:eastAsia="en-US"/>
+              </w:rPr>
+            </w:pPr>
+            <w:r>
+              <w:rPr>
+                <w:rFonts w:eastAsia="Times New Roman" w:cs="Arial"/>
+                <w:color w:val="000000"/>
+                <w:szCs w:val="20"/>
+                <w:lang w:val="en-CA" w:eastAsia="en-US"/>
+              </w:rPr>
+              <w:t> </w:t>
+            </w:r>
+          </w:p>
+        </w:tc>
+        <w:tc>
+          <w:tcPr>
+            <w:tcW w:w="0" w:type="auto"/>
+            <w:gridSpan w:val="2"/>
+            <w:tcBorders>
+              <w:top w:val="single" w:sz="4" w:space="0" w:color="000000"/>
+              <w:left w:val="single" w:sz="4" w:space="0" w:color="000000"/>
+              <w:bottom w:val="single" w:sz="4" w:space="0" w:color="000000"/>
+              <w:right w:val="single" w:sz="4" w:space="0" w:color="000000"/>
+            </w:tcBorders>
+            <w:shd w:val="clear" w:color="auto" w:fill="DDEBF7"/>
+            <w:tcMar>
+              <w:top w:w="0" w:type="dxa"/>
+              <w:left w:w="115" w:type="dxa"/>
+              <w:bottom w:w="0" w:type="dxa"/>
+              <w:right w:w="115" w:type="dxa"/>
+            </w:tcMar>
+            <w:vAlign w:val="center"/>
+            <w:hideMark/>
+          </w:tcPr>
+          <w:p>
+            <w:pPr>
+              <w:spacing w:after="0" w:line="240" w:lineRule="auto"/>
+              <w:rPr>
+                <w:rFonts w:ascii="Times New Roman" w:eastAsia="Times New Roman" w:hAnsi="Times New Roman"/>
+                <w:sz w:val="24"/>
+                <w:lang w:val="en-CA" w:eastAsia="en-US"/>
+              </w:rPr>
+            </w:pPr>
+            <w:r>
+              <w:rPr>
+                <w:rFonts w:eastAsia="Times New Roman" w:cs="Arial"/>
+                <w:b/>
+                <w:bCs/>
+                <w:color w:val="000000"/>
+                <w:szCs w:val="20"/>
+                <w:lang w:val="en-CA" w:eastAsia="en-US"/>
+              </w:rPr>
+              <w:t>Gas Services</w:t>
+            </w:r>
+          </w:p>
+        </w:tc>
+        <w:tc>
+          <w:tcPr>
+            <w:tcW w:w="0" w:type="auto"/>
+            <w:tcBorders>
+              <w:top w:val="single" w:sz="4" w:space="0" w:color="000000"/>
+              <w:left w:val="single" w:sz="4" w:space="0" w:color="000000"/>
+              <w:right w:val="single" w:sz="4" w:space="0" w:color="000000"/>
+            </w:tcBorders>
+            <w:tcMar>
+              <w:top w:w="0" w:type="dxa"/>
+              <w:left w:w="115" w:type="dxa"/>
+              <w:bottom w:w="0" w:type="dxa"/>
+              <w:right w:w="115" w:type="dxa"/>
+            </w:tcMar>
+            <w:vAlign w:val="center"/>
+            <w:hideMark/>
+          </w:tcPr>
+          <w:p>
+            <w:pPr>
+              <w:spacing w:after="0" w:line="240" w:lineRule="auto"/>
+              <w:rPr>
+                <w:rFonts w:ascii="Times New Roman" w:eastAsia="Times New Roman" w:hAnsi="Times New Roman"/>
+                <w:sz w:val="24"/>
+                <w:lang w:val="en-CA" w:eastAsia="en-US"/>
+              </w:rPr>
+            </w:pPr>
+            <w:r>
+              <w:rPr>
+                <w:rFonts w:eastAsia="Times New Roman" w:cs="Arial"/>
+                <w:color w:val="000000"/>
+                <w:szCs w:val="20"/>
+                <w:lang w:val="en-CA" w:eastAsia="en-US"/>
+              </w:rPr>
+              <w:t> </w:t>
+            </w:r>
+          </w:p>
+        </w:tc>
+        <w:tc>
+          <w:tcPr>
+            <w:tcW w:w="0" w:type="auto"/>
+            <w:gridSpan w:val="2"/>
+            <w:tcBorders>
+              <w:top w:val="single" w:sz="4" w:space="0" w:color="000000"/>
+              <w:left w:val="single" w:sz="4" w:space="0" w:color="000000"/>
+              <w:bottom w:val="single" w:sz="4" w:space="0" w:color="000000"/>
+              <w:right w:val="single" w:sz="4" w:space="0" w:color="000000"/>
+            </w:tcBorders>
+            <w:shd w:val="clear" w:color="auto" w:fill="DDEBF7"/>
+            <w:tcMar>
+              <w:top w:w="0" w:type="dxa"/>
+              <w:left w:w="115" w:type="dxa"/>
+              <w:bottom w:w="0" w:type="dxa"/>
+              <w:right w:w="115" w:type="dxa"/>
+            </w:tcMar>
+            <w:vAlign w:val="center"/>
+            <w:hideMark/>
+          </w:tcPr>
+          <w:p>
+            <w:pPr>
+              <w:spacing w:after="0" w:line="240" w:lineRule="auto"/>
+              <w:rPr>
+                <w:rFonts w:ascii="Times New Roman" w:eastAsia="Times New Roman" w:hAnsi="Times New Roman"/>
+                <w:sz w:val="24"/>
+                <w:lang w:val="en-CA" w:eastAsia="en-US"/>
+              </w:rPr>
+            </w:pPr>
+            <w:r>
+              <w:rPr>
+                <w:rFonts w:eastAsia="Times New Roman" w:cs="Arial"/>
+                <w:b/>
+                <w:bCs/>
+                <w:color w:val="000000"/>
+                <w:szCs w:val="20"/>
+                <w:lang w:val="en-CA" w:eastAsia="en-US"/>
+              </w:rPr>
+              <w:t>Water Services</w:t>
+            </w:r>
+          </w:p>
+        </w:tc>
+      </w:tr>
+      <w:tr>
+        <w:trPr>
+          <w:trHeight w:val="288"/>
+        </w:trPr>
+        <w:tc>
+          <w:tcPr>
+            <w:tcW w:w="0" w:type="auto"/>
+            <w:vMerge/>
+            <w:tcBorders>
+              <w:top w:val="single" w:sz="4" w:space="0" w:color="000000"/>
+              <w:left w:val="single" w:sz="4" w:space="0" w:color="000000"/>
+              <w:bottom w:val="single" w:sz="4" w:space="0" w:color="000000"/>
+              <w:right w:val="single" w:sz="4" w:space="0" w:color="000000"/>
+            </w:tcBorders>
+            <w:vAlign w:val="center"/>
+            <w:hideMark/>
+          </w:tcPr>
+          <w:p>
+            <w:pPr>
+              <w:spacing w:after="0" w:line="240" w:lineRule="auto"/>
+              <w:rPr>
+                <w:rFonts w:ascii="Times New Roman" w:eastAsia="Times New Roman" w:hAnsi="Times New Roman"/>
+                <w:sz w:val="24"/>
+                <w:lang w:val="en-CA" w:eastAsia="en-US"/>
+              </w:rPr>
+            </w:pPr>
+          </w:p>
+        </w:tc>
+        <w:tc>
+          <w:tcPr>
+            <w:tcW w:w="0" w:type="auto"/>
+            <w:tcBorders>
+              <w:top w:val="single" w:sz="4" w:space="0" w:color="000000"/>
+              <w:left w:val="single" w:sz="4" w:space="0" w:color="000000"/>
+              <w:bottom w:val="single" w:sz="4" w:space="0" w:color="000000"/>
+              <w:right w:val="single" w:sz="4" w:space="0" w:color="000000"/>
+            </w:tcBorders>
+            <w:tcMar>
+              <w:top w:w="0" w:type="dxa"/>
+              <w:left w:w="115" w:type="dxa"/>
+              <w:bottom w:w="0" w:type="dxa"/>
+              <w:right w:w="115" w:type="dxa"/>
+            </w:tcMar>
+            <w:vAlign w:val="center"/>
+            <w:hideMark/>
+          </w:tcPr>
+          <w:p>
+            <w:pPr>
+              <w:spacing w:after="0" w:line="240" w:lineRule="auto"/>
+              <w:rPr>
+                <w:rFonts w:ascii="Times New Roman" w:eastAsia="Times New Roman" w:hAnsi="Times New Roman"/>
+                <w:sz w:val="24"/>
+                <w:lang w:val="en-CA" w:eastAsia="en-US"/>
+              </w:rPr>
+            </w:pPr>
+            <w:r>
+              <w:rPr>
+                <w:rFonts w:eastAsia="Times New Roman" w:cs="Arial"/>
+                <w:color w:val="000000"/>
+                <w:sz w:val="18"/>
+                <w:szCs w:val="18"/>
+                <w:lang w:val="en-CA" w:eastAsia="en-US"/>
+              </w:rPr>
+              <w:t>Distribution Board</w:t>
+            </w:r>
+          </w:p>
+        </w:tc>
+        <w:tc>
+          <w:tcPr>
+            <w:tcW w:w="0" w:type="auto"/>
+            <w:tcBorders>
+              <w:top w:val="single" w:sz="4" w:space="0" w:color="000000"/>
+              <w:left w:val="single" w:sz="4" w:space="0" w:color="000000"/>
+              <w:bottom w:val="single" w:sz="4" w:space="0" w:color="000000"/>
+              <w:right w:val="single" w:sz="4" w:space="0" w:color="000000"/>
+            </w:tcBorders>
+            <w:tcMar>
+              <w:top w:w="0" w:type="dxa"/>
+              <w:left w:w="115" w:type="dxa"/>
+              <w:bottom w:w="0" w:type="dxa"/>
+              <w:right w:w="115" w:type="dxa"/>
+            </w:tcMar>
+            <w:vAlign w:val="center"/>
+            <w:hideMark/>
+          </w:tcPr>
+          <w:p>
+            <w:pPr>
+              <w:spacing w:after="0" w:line="240" w:lineRule="auto"/>
+              <w:jc w:val="center"/>
+              <w:rPr>
+                <w:rFonts w:ascii="Times New Roman" w:eastAsia="Times New Roman" w:hAnsi="Times New Roman"/>
+                <w:sz w:val="24"/>
+                <w:lang w:val="en-CA" w:eastAsia="en-US"/>
+              </w:rPr>
+            </w:pPr>
+            <w:r>
+              <w:rPr>
+                <w:rFonts w:eastAsia="Times New Roman" w:cs="Arial"/>
+                <w:color w:val="000000"/>
+                <w:sz w:val="18"/>
+                <w:szCs w:val="18"/>
+                <w:lang w:val="en-CA" w:eastAsia="en-US"/>
+              </w:rPr>
+              <w:t>1</w:t>
+            </w:r>
+          </w:p>
+        </w:tc>
+        <w:tc>
+          <w:tcPr>
+            <w:tcW w:w="0" w:type="auto"/>
+            <w:tcBorders>
+              <w:left w:val="single" w:sz="4" w:space="0" w:color="000000"/>
+              <w:right w:val="single" w:sz="4" w:space="0" w:color="000000"/>
+            </w:tcBorders>
+            <w:tcMar>
+              <w:top w:w="0" w:type="dxa"/>
+              <w:left w:w="115" w:type="dxa"/>
+              <w:bottom w:w="0" w:type="dxa"/>
+              <w:right w:w="115" w:type="dxa"/>
+            </w:tcMar>
+            <w:vAlign w:val="center"/>
+            <w:hideMark/>
+          </w:tcPr>
+          <w:p>
+            <w:pPr>
+              <w:spacing w:after="0" w:line="240" w:lineRule="auto"/>
+              <w:rPr>
+                <w:rFonts w:ascii="Times New Roman" w:eastAsia="Times New Roman" w:hAnsi="Times New Roman"/>
+                <w:sz w:val="24"/>
+                <w:lang w:val="en-CA" w:eastAsia="en-US"/>
+              </w:rPr>
+            </w:pPr>
+          </w:p>
+        </w:tc>
+        <w:tc>
+          <w:tcPr>
+            <w:tcW w:w="0" w:type="auto"/>
+            <w:tcBorders>
+              <w:top w:val="single" w:sz="4" w:space="0" w:color="000000"/>
+              <w:left w:val="single" w:sz="4" w:space="0" w:color="000000"/>
+              <w:bottom w:val="single" w:sz="4" w:space="0" w:color="000000"/>
+              <w:right w:val="single" w:sz="4" w:space="0" w:color="000000"/>
+            </w:tcBorders>
+            <w:tcMar>
+              <w:top w:w="0" w:type="dxa"/>
+              <w:left w:w="115" w:type="dxa"/>
+              <w:bottom w:w="0" w:type="dxa"/>
+              <w:right w:w="115" w:type="dxa"/>
+            </w:tcMar>
+            <w:vAlign w:val="center"/>
+            <w:hideMark/>
+          </w:tcPr>
+          <w:p>
+            <w:pPr>
+              <w:spacing w:after="0" w:line="240" w:lineRule="auto"/>
+              <w:rPr>
+                <w:rFonts w:ascii="Times New Roman" w:eastAsia="Times New Roman" w:hAnsi="Times New Roman"/>
+                <w:sz w:val="24"/>
+                <w:lang w:val="en-CA" w:eastAsia="en-US"/>
+              </w:rPr>
+            </w:pPr>
+            <w:r>
+              <w:rPr>
+                <w:rFonts w:eastAsia="Times New Roman" w:cs="Arial"/>
+                <w:color w:val="D9D9D9"/>
+                <w:sz w:val="18"/>
+                <w:szCs w:val="18"/>
+                <w:lang w:val="en-CA" w:eastAsia="en-US"/>
+              </w:rPr>
+              <w:t>Gas manifold</w:t>
+            </w:r>
+          </w:p>
+        </w:tc>
+        <w:tc>
+          <w:tcPr>
+            <w:tcW w:w="0" w:type="auto"/>
+            <w:tcBorders>
+              <w:top w:val="single" w:sz="4" w:space="0" w:color="000000"/>
+              <w:left w:val="single" w:sz="4" w:space="0" w:color="000000"/>
+              <w:bottom w:val="single" w:sz="4" w:space="0" w:color="000000"/>
+              <w:right w:val="single" w:sz="4" w:space="0" w:color="000000"/>
+            </w:tcBorders>
+            <w:tcMar>
+              <w:top w:w="0" w:type="dxa"/>
+              <w:left w:w="115" w:type="dxa"/>
+              <w:bottom w:w="0" w:type="dxa"/>
+              <w:right w:w="115" w:type="dxa"/>
+            </w:tcMar>
+            <w:vAlign w:val="center"/>
+            <w:hideMark/>
+          </w:tcPr>
+          <w:p>
+            <w:pPr>
+              <w:spacing w:after="0" w:line="240" w:lineRule="auto"/>
+              <w:jc w:val="center"/>
+              <w:rPr>
+                <w:rFonts w:ascii="Times New Roman" w:eastAsia="Times New Roman" w:hAnsi="Times New Roman"/>
+                <w:sz w:val="24"/>
+                <w:lang w:val="en-CA" w:eastAsia="en-US"/>
+              </w:rPr>
+            </w:pPr>
+            <w:r>
+              <w:rPr>
+                <w:rFonts w:eastAsia="Times New Roman" w:cs="Arial"/>
+                <w:color w:val="D9D9D9"/>
+                <w:sz w:val="18"/>
+                <w:szCs w:val="18"/>
+                <w:lang w:val="en-CA" w:eastAsia="en-US"/>
+              </w:rPr>
+              <w:t>0</w:t>
+            </w:r>
+          </w:p>
+        </w:tc>
+        <w:tc>
+          <w:tcPr>
+            <w:tcW w:w="0" w:type="auto"/>
+            <w:tcBorders>
+              <w:left w:val="single" w:sz="4" w:space="0" w:color="000000"/>
+              <w:right w:val="single" w:sz="4" w:space="0" w:color="000000"/>
+            </w:tcBorders>
+            <w:tcMar>
+              <w:top w:w="0" w:type="dxa"/>
+              <w:left w:w="115" w:type="dxa"/>
+              <w:bottom w:w="0" w:type="dxa"/>
+              <w:right w:w="115" w:type="dxa"/>
+            </w:tcMar>
+            <w:vAlign w:val="center"/>
+            <w:hideMark/>
+          </w:tcPr>
+          <w:p>
+            <w:pPr>
+              <w:spacing w:after="0" w:line="240" w:lineRule="auto"/>
+              <w:rPr>
+                <w:rFonts w:ascii="Times New Roman" w:eastAsia="Times New Roman" w:hAnsi="Times New Roman"/>
+                <w:sz w:val="24"/>
+                <w:lang w:val="en-CA" w:eastAsia="en-US"/>
+              </w:rPr>
+            </w:pPr>
+          </w:p>
+        </w:tc>
+        <w:tc>
+          <w:tcPr>
+            <w:tcW w:w="0" w:type="auto"/>
+            <w:tcBorders>
+              <w:top w:val="single" w:sz="4" w:space="0" w:color="000000"/>
+              <w:left w:val="single" w:sz="4" w:space="0" w:color="000000"/>
+              <w:bottom w:val="single" w:sz="4" w:space="0" w:color="000000"/>
+              <w:right w:val="single" w:sz="4" w:space="0" w:color="000000"/>
+            </w:tcBorders>
+            <w:tcMar>
+              <w:top w:w="0" w:type="dxa"/>
+              <w:left w:w="115" w:type="dxa"/>
+              <w:bottom w:w="0" w:type="dxa"/>
+              <w:right w:w="115" w:type="dxa"/>
+            </w:tcMar>
+            <w:vAlign w:val="center"/>
+            <w:hideMark/>
+          </w:tcPr>
+          <w:p>
+            <w:pPr>
+              <w:spacing w:after="0" w:line="240" w:lineRule="auto"/>
+              <w:rPr>
+                <w:rFonts w:ascii="Times New Roman" w:eastAsia="Times New Roman" w:hAnsi="Times New Roman"/>
+                <w:sz w:val="24"/>
+                <w:lang w:val="en-CA" w:eastAsia="en-US"/>
+              </w:rPr>
+            </w:pPr>
+            <w:r>
+              <w:rPr>
+                <w:rFonts w:eastAsia="Times New Roman" w:cs="Arial"/>
+                <w:color w:val="000000"/>
+                <w:sz w:val="18"/>
+                <w:szCs w:val="18"/>
+                <w:lang w:val="en-CA" w:eastAsia="en-US"/>
+              </w:rPr>
+              <w:t>22mm CWS manifold</w:t>
+            </w:r>
+          </w:p>
+        </w:tc>
+        <w:tc>
+          <w:tcPr>
+            <w:tcW w:w="0" w:type="auto"/>
+            <w:tcBorders>
+              <w:top w:val="single" w:sz="4" w:space="0" w:color="000000"/>
+              <w:left w:val="single" w:sz="4" w:space="0" w:color="000000"/>
+              <w:bottom w:val="single" w:sz="4" w:space="0" w:color="000000"/>
+              <w:right w:val="single" w:sz="4" w:space="0" w:color="000000"/>
+            </w:tcBorders>
+            <w:tcMar>
+              <w:top w:w="0" w:type="dxa"/>
+              <w:left w:w="115" w:type="dxa"/>
+              <w:bottom w:w="0" w:type="dxa"/>
+              <w:right w:w="115" w:type="dxa"/>
+            </w:tcMar>
+            <w:vAlign w:val="center"/>
+            <w:hideMark/>
+          </w:tcPr>
+          <w:p>
+            <w:pPr>
+              <w:spacing w:after="0" w:line="240" w:lineRule="auto"/>
+              <w:jc w:val="center"/>
+              <w:rPr>
+                <w:rFonts w:ascii="Times New Roman" w:eastAsia="Times New Roman" w:hAnsi="Times New Roman"/>
+                <w:sz w:val="24"/>
+                <w:lang w:val="en-CA" w:eastAsia="en-US"/>
+              </w:rPr>
+            </w:pPr>
+            <w:r>
+              <w:rPr>
+                <w:rFonts w:eastAsia="Times New Roman" w:cs="Arial"/>
+                <w:color w:val="000000"/>
+                <w:sz w:val="18"/>
+                <w:szCs w:val="18"/>
+                <w:lang w:val="en-CA" w:eastAsia="en-US"/>
+              </w:rPr>
+              <w:t>1</w:t>
+            </w:r>
+          </w:p>
+        </w:tc>
+      </w:tr>
+      <w:tr>
+        <w:trPr>
+          <w:trHeight w:val="288"/>
+        </w:trPr>
+        <w:tc>
+          <w:tcPr>
+            <w:tcW w:w="0" w:type="auto"/>
+            <w:vMerge/>
+            <w:tcBorders>
+              <w:top w:val="single" w:sz="4" w:space="0" w:color="000000"/>
+              <w:left w:val="single" w:sz="4" w:space="0" w:color="000000"/>
+              <w:bottom w:val="single" w:sz="4" w:space="0" w:color="000000"/>
+              <w:right w:val="single" w:sz="4" w:space="0" w:color="000000"/>
+            </w:tcBorders>
+            <w:vAlign w:val="center"/>
+            <w:hideMark/>
+          </w:tcPr>
+          <w:p>
+            <w:pPr>
+              <w:spacing w:after="0" w:line="240" w:lineRule="auto"/>
+              <w:rPr>
+                <w:rFonts w:ascii="Times New Roman" w:eastAsia="Times New Roman" w:hAnsi="Times New Roman"/>
+                <w:sz w:val="24"/>
+                <w:lang w:val="en-CA" w:eastAsia="en-US"/>
+              </w:rPr>
+            </w:pPr>
+          </w:p>
+        </w:tc>
+        <w:tc>
+          <w:tcPr>
+            <w:tcW w:w="0" w:type="auto"/>
+            <w:tcBorders>
+              <w:top w:val="single" w:sz="4" w:space="0" w:color="000000"/>
+              <w:left w:val="single" w:sz="4" w:space="0" w:color="000000"/>
+              <w:bottom w:val="single" w:sz="4" w:space="0" w:color="000000"/>
+              <w:right w:val="single" w:sz="4" w:space="0" w:color="000000"/>
+            </w:tcBorders>
+            <w:tcMar>
+              <w:top w:w="0" w:type="dxa"/>
+              <w:left w:w="115" w:type="dxa"/>
+              <w:bottom w:w="0" w:type="dxa"/>
+              <w:right w:w="115" w:type="dxa"/>
+            </w:tcMar>
+            <w:vAlign w:val="center"/>
+            <w:hideMark/>
+          </w:tcPr>
+          <w:p>
+            <w:pPr>
+              <w:spacing w:after="0" w:line="240" w:lineRule="auto"/>
+              <w:rPr>
+                <w:rFonts w:ascii="Times New Roman" w:eastAsia="Times New Roman" w:hAnsi="Times New Roman"/>
+                <w:sz w:val="24"/>
+                <w:lang w:val="en-CA" w:eastAsia="en-US"/>
+              </w:rPr>
+            </w:pPr>
+            <w:r>
+              <w:rPr>
+                <w:rFonts w:eastAsia="Times New Roman" w:cs="Arial"/>
+                <w:color w:val="D9D9D9"/>
+                <w:sz w:val="18"/>
+                <w:szCs w:val="18"/>
+                <w:lang w:val="en-CA" w:eastAsia="en-US"/>
+              </w:rPr>
+              <w:t>Single Phase switched spur</w:t>
+            </w:r>
+          </w:p>
+        </w:tc>
+        <w:tc>
+          <w:tcPr>
+            <w:tcW w:w="0" w:type="auto"/>
+            <w:tcBorders>
+              <w:top w:val="single" w:sz="4" w:space="0" w:color="000000"/>
+              <w:left w:val="single" w:sz="4" w:space="0" w:color="000000"/>
+              <w:bottom w:val="single" w:sz="4" w:space="0" w:color="000000"/>
+              <w:right w:val="single" w:sz="4" w:space="0" w:color="000000"/>
+            </w:tcBorders>
+            <w:tcMar>
+              <w:top w:w="0" w:type="dxa"/>
+              <w:left w:w="115" w:type="dxa"/>
+              <w:bottom w:w="0" w:type="dxa"/>
+              <w:right w:w="115" w:type="dxa"/>
+            </w:tcMar>
+            <w:vAlign w:val="center"/>
+            <w:hideMark/>
+          </w:tcPr>
+          <w:p>
+            <w:pPr>
+              <w:spacing w:after="0" w:line="240" w:lineRule="auto"/>
+              <w:jc w:val="center"/>
+              <w:rPr>
+                <w:rFonts w:ascii="Times New Roman" w:eastAsia="Times New Roman" w:hAnsi="Times New Roman"/>
+                <w:sz w:val="24"/>
+                <w:lang w:val="en-CA" w:eastAsia="en-US"/>
+              </w:rPr>
+            </w:pPr>
+            <w:r>
+              <w:rPr>
+                <w:rFonts w:eastAsia="Times New Roman" w:cs="Arial"/>
+                <w:color w:val="D9D9D9"/>
+                <w:sz w:val="18"/>
+                <w:szCs w:val="18"/>
+                <w:lang w:val="en-CA" w:eastAsia="en-US"/>
+              </w:rPr>
+              <w:t>0</w:t>
+            </w:r>
+          </w:p>
+        </w:tc>
+        <w:tc>
+          <w:tcPr>
+            <w:tcW w:w="0" w:type="auto"/>
+            <w:tcBorders>
+              <w:left w:val="single" w:sz="4" w:space="0" w:color="000000"/>
+              <w:right w:val="single" w:sz="4" w:space="0" w:color="000000"/>
+            </w:tcBorders>
+            <w:tcMar>
+              <w:top w:w="0" w:type="dxa"/>
+              <w:left w:w="115" w:type="dxa"/>
+              <w:bottom w:w="0" w:type="dxa"/>
+              <w:right w:w="115" w:type="dxa"/>
+            </w:tcMar>
+            <w:vAlign w:val="center"/>
+            <w:hideMark/>
+          </w:tcPr>
+          <w:p>
+            <w:pPr>
+              <w:spacing w:after="0" w:line="240" w:lineRule="auto"/>
+              <w:rPr>
+                <w:rFonts w:ascii="Times New Roman" w:eastAsia="Times New Roman" w:hAnsi="Times New Roman"/>
+                <w:sz w:val="24"/>
+                <w:lang w:val="en-CA" w:eastAsia="en-US"/>
+              </w:rPr>
+            </w:pPr>
+          </w:p>
+        </w:tc>
+        <w:tc>
+          <w:tcPr>
+            <w:tcW w:w="0" w:type="auto"/>
+            <w:tcBorders>
+              <w:top w:val="single" w:sz="4" w:space="0" w:color="000000"/>
+              <w:left w:val="single" w:sz="4" w:space="0" w:color="000000"/>
+              <w:bottom w:val="single" w:sz="4" w:space="0" w:color="000000"/>
+              <w:right w:val="single" w:sz="4" w:space="0" w:color="000000"/>
+            </w:tcBorders>
+            <w:tcMar>
+              <w:top w:w="0" w:type="dxa"/>
+              <w:left w:w="115" w:type="dxa"/>
+              <w:bottom w:w="0" w:type="dxa"/>
+              <w:right w:w="115" w:type="dxa"/>
+            </w:tcMar>
+            <w:vAlign w:val="center"/>
+            <w:hideMark/>
+          </w:tcPr>
+          <w:p>
+            <w:pPr>
+              <w:spacing w:after="0" w:line="240" w:lineRule="auto"/>
+              <w:rPr>
+                <w:rFonts w:ascii="Times New Roman" w:eastAsia="Times New Roman" w:hAnsi="Times New Roman"/>
+                <w:sz w:val="24"/>
+                <w:lang w:val="en-CA" w:eastAsia="en-US"/>
+              </w:rPr>
+            </w:pPr>
+            <w:r>
+              <w:rPr>
+                <w:rFonts w:eastAsia="Times New Roman" w:cs="Arial"/>
+                <w:color w:val="D9D9D9"/>
+                <w:sz w:val="18"/>
+                <w:szCs w:val="18"/>
+                <w:lang w:val="en-CA" w:eastAsia="en-US"/>
+              </w:rPr>
+              <w:t>15mm Connection</w:t>
+            </w:r>
+          </w:p>
+        </w:tc>
+        <w:tc>
+          <w:tcPr>
+            <w:tcW w:w="0" w:type="auto"/>
+            <w:tcBorders>
+              <w:top w:val="single" w:sz="4" w:space="0" w:color="000000"/>
+              <w:left w:val="single" w:sz="4" w:space="0" w:color="000000"/>
+              <w:bottom w:val="single" w:sz="4" w:space="0" w:color="000000"/>
+              <w:right w:val="single" w:sz="4" w:space="0" w:color="000000"/>
+            </w:tcBorders>
+            <w:tcMar>
+              <w:top w:w="0" w:type="dxa"/>
+              <w:left w:w="115" w:type="dxa"/>
+              <w:bottom w:w="0" w:type="dxa"/>
+              <w:right w:w="115" w:type="dxa"/>
+            </w:tcMar>
+            <w:vAlign w:val="center"/>
+            <w:hideMark/>
+          </w:tcPr>
+          <w:p>
+            <w:pPr>
+              <w:spacing w:after="0" w:line="240" w:lineRule="auto"/>
+              <w:jc w:val="center"/>
+              <w:rPr>
+                <w:rFonts w:ascii="Times New Roman" w:eastAsia="Times New Roman" w:hAnsi="Times New Roman"/>
+                <w:sz w:val="24"/>
+                <w:lang w:val="en-CA" w:eastAsia="en-US"/>
+              </w:rPr>
+            </w:pPr>
+            <w:r>
+              <w:rPr>
+                <w:rFonts w:eastAsia="Times New Roman" w:cs="Arial"/>
+                <w:color w:val="D9D9D9"/>
+                <w:sz w:val="18"/>
+                <w:szCs w:val="18"/>
+                <w:lang w:val="en-CA" w:eastAsia="en-US"/>
+              </w:rPr>
+              <w:t>0</w:t>
+            </w:r>
+          </w:p>
+        </w:tc>
+        <w:tc>
+          <w:tcPr>
+            <w:tcW w:w="0" w:type="auto"/>
+            <w:tcBorders>
+              <w:left w:val="single" w:sz="4" w:space="0" w:color="000000"/>
+              <w:right w:val="single" w:sz="4" w:space="0" w:color="000000"/>
+            </w:tcBorders>
+            <w:tcMar>
+              <w:top w:w="0" w:type="dxa"/>
+              <w:left w:w="115" w:type="dxa"/>
+              <w:bottom w:w="0" w:type="dxa"/>
+              <w:right w:w="115" w:type="dxa"/>
+            </w:tcMar>
+            <w:vAlign w:val="center"/>
+            <w:hideMark/>
+          </w:tcPr>
+          <w:p>
+            <w:pPr>
+              <w:spacing w:after="0" w:line="240" w:lineRule="auto"/>
+              <w:rPr>
+                <w:rFonts w:ascii="Times New Roman" w:eastAsia="Times New Roman" w:hAnsi="Times New Roman"/>
+                <w:sz w:val="24"/>
+                <w:lang w:val="en-CA" w:eastAsia="en-US"/>
+              </w:rPr>
+            </w:pPr>
+          </w:p>
+        </w:tc>
+        <w:tc>
+          <w:tcPr>
+            <w:tcW w:w="0" w:type="auto"/>
+            <w:tcBorders>
+              <w:top w:val="single" w:sz="4" w:space="0" w:color="000000"/>
+              <w:left w:val="single" w:sz="4" w:space="0" w:color="000000"/>
+              <w:bottom w:val="single" w:sz="4" w:space="0" w:color="000000"/>
+              <w:right w:val="single" w:sz="4" w:space="0" w:color="000000"/>
+            </w:tcBorders>
+            <w:tcMar>
+              <w:top w:w="0" w:type="dxa"/>
+              <w:left w:w="115" w:type="dxa"/>
+              <w:bottom w:w="0" w:type="dxa"/>
+              <w:right w:w="115" w:type="dxa"/>
+            </w:tcMar>
+            <w:vAlign w:val="center"/>
+            <w:hideMark/>
+          </w:tcPr>
+          <w:p>
+            <w:pPr>
+              <w:spacing w:after="0" w:line="240" w:lineRule="auto"/>
+              <w:rPr>
+                <w:rFonts w:ascii="Times New Roman" w:eastAsia="Times New Roman" w:hAnsi="Times New Roman"/>
+                <w:sz w:val="24"/>
+                <w:lang w:val="en-CA" w:eastAsia="en-US"/>
+              </w:rPr>
+            </w:pPr>
+            <w:r>
+              <w:rPr>
+                <w:rFonts w:eastAsia="Times New Roman" w:cs="Arial"/>
+                <w:color w:val="D9D9D9"/>
+                <w:sz w:val="18"/>
+                <w:szCs w:val="18"/>
+                <w:lang w:val="en-CA" w:eastAsia="en-US"/>
+              </w:rPr>
+              <w:t>15mm CWS manifold</w:t>
+            </w:r>
+          </w:p>
+        </w:tc>
+        <w:tc>
+          <w:tcPr>
+            <w:tcW w:w="0" w:type="auto"/>
+            <w:tcBorders>
+              <w:top w:val="single" w:sz="4" w:space="0" w:color="000000"/>
+              <w:left w:val="single" w:sz="4" w:space="0" w:color="000000"/>
+              <w:bottom w:val="single" w:sz="4" w:space="0" w:color="000000"/>
+              <w:right w:val="single" w:sz="4" w:space="0" w:color="000000"/>
+            </w:tcBorders>
+            <w:tcMar>
+              <w:top w:w="0" w:type="dxa"/>
+              <w:left w:w="115" w:type="dxa"/>
+              <w:bottom w:w="0" w:type="dxa"/>
+              <w:right w:w="115" w:type="dxa"/>
+            </w:tcMar>
+            <w:vAlign w:val="center"/>
+            <w:hideMark/>
+          </w:tcPr>
+          <w:p>
+            <w:pPr>
+              <w:spacing w:after="0" w:line="240" w:lineRule="auto"/>
+              <w:jc w:val="center"/>
+              <w:rPr>
+                <w:rFonts w:ascii="Times New Roman" w:eastAsia="Times New Roman" w:hAnsi="Times New Roman"/>
+                <w:sz w:val="24"/>
+                <w:lang w:val="en-CA" w:eastAsia="en-US"/>
+              </w:rPr>
+            </w:pPr>
+            <w:r>
+              <w:rPr>
+                <w:rFonts w:eastAsia="Times New Roman" w:cs="Arial"/>
+                <w:color w:val="D9D9D9"/>
+                <w:sz w:val="18"/>
+                <w:szCs w:val="18"/>
+                <w:lang w:val="en-CA" w:eastAsia="en-US"/>
+              </w:rPr>
+              <w:t>0</w:t>
+            </w:r>
+          </w:p>
+        </w:tc>
+      </w:tr>
+      <w:tr>
+        <w:trPr>
+          <w:trHeight w:val="288"/>
+        </w:trPr>
+        <w:tc>
+          <w:tcPr>
+            <w:tcW w:w="0" w:type="auto"/>
+            <w:vMerge/>
+            <w:tcBorders>
+              <w:top w:val="single" w:sz="4" w:space="0" w:color="000000"/>
+              <w:left w:val="single" w:sz="4" w:space="0" w:color="000000"/>
+              <w:bottom w:val="single" w:sz="4" w:space="0" w:color="000000"/>
+              <w:right w:val="single" w:sz="4" w:space="0" w:color="000000"/>
+            </w:tcBorders>
+            <w:vAlign w:val="center"/>
+            <w:hideMark/>
+          </w:tcPr>
+          <w:p>
+            <w:pPr>
+              <w:spacing w:after="0" w:line="240" w:lineRule="auto"/>
+              <w:rPr>
+                <w:rFonts w:ascii="Times New Roman" w:eastAsia="Times New Roman" w:hAnsi="Times New Roman"/>
+                <w:sz w:val="24"/>
+                <w:lang w:val="en-CA" w:eastAsia="en-US"/>
+              </w:rPr>
+            </w:pPr>
+          </w:p>
+        </w:tc>
+        <w:tc>
+          <w:tcPr>
+            <w:tcW w:w="0" w:type="auto"/>
+            <w:tcBorders>
+              <w:top w:val="single" w:sz="4" w:space="0" w:color="000000"/>
+              <w:left w:val="single" w:sz="4" w:space="0" w:color="000000"/>
+              <w:bottom w:val="single" w:sz="4" w:space="0" w:color="000000"/>
+              <w:right w:val="single" w:sz="4" w:space="0" w:color="000000"/>
+            </w:tcBorders>
+            <w:tcMar>
+              <w:top w:w="0" w:type="dxa"/>
+              <w:left w:w="115" w:type="dxa"/>
+              <w:bottom w:w="0" w:type="dxa"/>
+              <w:right w:w="115" w:type="dxa"/>
+            </w:tcMar>
+            <w:vAlign w:val="center"/>
+            <w:hideMark/>
+          </w:tcPr>
+          <w:p>
+            <w:pPr>
+              <w:spacing w:after="0" w:line="240" w:lineRule="auto"/>
+              <w:rPr>
+                <w:rFonts w:ascii="Times New Roman" w:eastAsia="Times New Roman" w:hAnsi="Times New Roman"/>
+                <w:sz w:val="24"/>
+                <w:lang w:val="en-CA" w:eastAsia="en-US"/>
+              </w:rPr>
+            </w:pPr>
+            <w:r>
+              <w:rPr>
+                <w:rFonts w:eastAsia="Times New Roman" w:cs="Arial"/>
+                <w:color w:val="000000"/>
+                <w:sz w:val="18"/>
+                <w:szCs w:val="18"/>
+                <w:lang w:val="en-CA" w:eastAsia="en-US"/>
+              </w:rPr>
+              <w:t>Three Phase socket outlet</w:t>
+            </w:r>
+          </w:p>
+        </w:tc>
+        <w:tc>
+          <w:tcPr>
+            <w:tcW w:w="0" w:type="auto"/>
+            <w:tcBorders>
+              <w:top w:val="single" w:sz="4" w:space="0" w:color="000000"/>
+              <w:left w:val="single" w:sz="4" w:space="0" w:color="000000"/>
+              <w:bottom w:val="single" w:sz="4" w:space="0" w:color="000000"/>
+              <w:right w:val="single" w:sz="4" w:space="0" w:color="000000"/>
+            </w:tcBorders>
+            <w:tcMar>
+              <w:top w:w="0" w:type="dxa"/>
+              <w:left w:w="115" w:type="dxa"/>
+              <w:bottom w:w="0" w:type="dxa"/>
+              <w:right w:w="115" w:type="dxa"/>
+            </w:tcMar>
+            <w:vAlign w:val="center"/>
+            <w:hideMark/>
+          </w:tcPr>
+          <w:p>
+            <w:pPr>
+              <w:spacing w:after="0" w:line="240" w:lineRule="auto"/>
+              <w:jc w:val="center"/>
+              <w:rPr>
+                <w:rFonts w:ascii="Times New Roman" w:eastAsia="Times New Roman" w:hAnsi="Times New Roman"/>
+                <w:sz w:val="24"/>
+                <w:lang w:val="en-CA" w:eastAsia="en-US"/>
+              </w:rPr>
+            </w:pPr>
+            <w:r>
+              <w:rPr>
+                <w:rFonts w:eastAsia="Times New Roman" w:cs="Arial"/>
+                <w:color w:val="000000"/>
+                <w:sz w:val="18"/>
+                <w:szCs w:val="18"/>
+                <w:lang w:val="en-CA" w:eastAsia="en-US"/>
+              </w:rPr>
+              <w:t>7</w:t>
+            </w:r>
+          </w:p>
+        </w:tc>
+        <w:tc>
+          <w:tcPr>
+            <w:tcW w:w="0" w:type="auto"/>
+            <w:tcBorders>
+              <w:left w:val="single" w:sz="4" w:space="0" w:color="000000"/>
+              <w:right w:val="single" w:sz="4" w:space="0" w:color="000000"/>
+            </w:tcBorders>
+            <w:tcMar>
+              <w:top w:w="0" w:type="dxa"/>
+              <w:left w:w="115" w:type="dxa"/>
+              <w:bottom w:w="0" w:type="dxa"/>
+              <w:right w:w="115" w:type="dxa"/>
+            </w:tcMar>
+            <w:vAlign w:val="center"/>
+            <w:hideMark/>
+          </w:tcPr>
+          <w:p>
+            <w:pPr>
+              <w:spacing w:after="0" w:line="240" w:lineRule="auto"/>
+              <w:rPr>
+                <w:rFonts w:ascii="Times New Roman" w:eastAsia="Times New Roman" w:hAnsi="Times New Roman"/>
+                <w:sz w:val="24"/>
+                <w:lang w:val="en-CA" w:eastAsia="en-US"/>
+              </w:rPr>
+            </w:pPr>
+          </w:p>
+        </w:tc>
+        <w:tc>
+          <w:tcPr>
+            <w:tcW w:w="0" w:type="auto"/>
+            <w:tcBorders>
+              <w:top w:val="single" w:sz="4" w:space="0" w:color="000000"/>
+              <w:left w:val="single" w:sz="4" w:space="0" w:color="000000"/>
+              <w:bottom w:val="single" w:sz="4" w:space="0" w:color="000000"/>
+              <w:right w:val="single" w:sz="4" w:space="0" w:color="000000"/>
+            </w:tcBorders>
+            <w:tcMar>
+              <w:top w:w="0" w:type="dxa"/>
+              <w:left w:w="115" w:type="dxa"/>
+              <w:bottom w:w="0" w:type="dxa"/>
+              <w:right w:w="115" w:type="dxa"/>
+            </w:tcMar>
+            <w:vAlign w:val="center"/>
+            <w:hideMark/>
+          </w:tcPr>
+          <w:p>
+            <w:pPr>
+              <w:spacing w:after="0" w:line="240" w:lineRule="auto"/>
+              <w:rPr>
+                <w:rFonts w:ascii="Times New Roman" w:eastAsia="Times New Roman" w:hAnsi="Times New Roman"/>
+                <w:sz w:val="24"/>
+                <w:lang w:val="en-CA" w:eastAsia="en-US"/>
+              </w:rPr>
+            </w:pPr>
+            <w:r>
+              <w:rPr>
+                <w:rFonts w:eastAsia="Times New Roman" w:cs="Arial"/>
+                <w:color w:val="D9D9D9"/>
+                <w:sz w:val="18"/>
+                <w:szCs w:val="18"/>
+                <w:lang w:val="en-CA" w:eastAsia="en-US"/>
+              </w:rPr>
+              <w:t>22mm Connection</w:t>
+            </w:r>
+          </w:p>
+        </w:tc>
+        <w:tc>
+          <w:tcPr>
+            <w:tcW w:w="0" w:type="auto"/>
+            <w:tcBorders>
+              <w:top w:val="single" w:sz="4" w:space="0" w:color="000000"/>
+              <w:left w:val="single" w:sz="4" w:space="0" w:color="000000"/>
+              <w:bottom w:val="single" w:sz="4" w:space="0" w:color="000000"/>
+              <w:right w:val="single" w:sz="4" w:space="0" w:color="000000"/>
+            </w:tcBorders>
+            <w:tcMar>
+              <w:top w:w="0" w:type="dxa"/>
+              <w:left w:w="115" w:type="dxa"/>
+              <w:bottom w:w="0" w:type="dxa"/>
+              <w:right w:w="115" w:type="dxa"/>
+            </w:tcMar>
+            <w:vAlign w:val="center"/>
+            <w:hideMark/>
+          </w:tcPr>
+          <w:p>
+            <w:pPr>
+              <w:spacing w:after="0" w:line="240" w:lineRule="auto"/>
+              <w:jc w:val="center"/>
+              <w:rPr>
+                <w:rFonts w:ascii="Times New Roman" w:eastAsia="Times New Roman" w:hAnsi="Times New Roman"/>
+                <w:sz w:val="24"/>
+                <w:lang w:val="en-CA" w:eastAsia="en-US"/>
+              </w:rPr>
+            </w:pPr>
+            <w:r>
+              <w:rPr>
+                <w:rFonts w:eastAsia="Times New Roman" w:cs="Arial"/>
+                <w:color w:val="D9D9D9"/>
+                <w:sz w:val="18"/>
+                <w:szCs w:val="18"/>
+                <w:lang w:val="en-CA" w:eastAsia="en-US"/>
+              </w:rPr>
+              <w:t>0</w:t>
+            </w:r>
+          </w:p>
+        </w:tc>
+        <w:tc>
+          <w:tcPr>
+            <w:tcW w:w="0" w:type="auto"/>
+            <w:tcBorders>
+              <w:left w:val="single" w:sz="4" w:space="0" w:color="000000"/>
+              <w:right w:val="single" w:sz="4" w:space="0" w:color="000000"/>
+            </w:tcBorders>
+            <w:tcMar>
+              <w:top w:w="0" w:type="dxa"/>
+              <w:left w:w="115" w:type="dxa"/>
+              <w:bottom w:w="0" w:type="dxa"/>
+              <w:right w:w="115" w:type="dxa"/>
+            </w:tcMar>
+            <w:vAlign w:val="center"/>
+            <w:hideMark/>
+          </w:tcPr>
+          <w:p>
+            <w:pPr>
+              <w:spacing w:after="0" w:line="240" w:lineRule="auto"/>
+              <w:rPr>
+                <w:rFonts w:ascii="Times New Roman" w:eastAsia="Times New Roman" w:hAnsi="Times New Roman"/>
+                <w:sz w:val="24"/>
+                <w:lang w:val="en-CA" w:eastAsia="en-US"/>
+              </w:rPr>
+            </w:pPr>
+          </w:p>
+        </w:tc>
+        <w:tc>
+          <w:tcPr>
+            <w:tcW w:w="0" w:type="auto"/>
+            <w:tcBorders>
+              <w:top w:val="single" w:sz="4" w:space="0" w:color="000000"/>
+              <w:left w:val="single" w:sz="4" w:space="0" w:color="000000"/>
+              <w:bottom w:val="single" w:sz="4" w:space="0" w:color="000000"/>
+              <w:right w:val="single" w:sz="4" w:space="0" w:color="000000"/>
+            </w:tcBorders>
+            <w:tcMar>
+              <w:top w:w="0" w:type="dxa"/>
+              <w:left w:w="115" w:type="dxa"/>
+              <w:bottom w:w="0" w:type="dxa"/>
+              <w:right w:w="115" w:type="dxa"/>
+            </w:tcMar>
+            <w:vAlign w:val="center"/>
+            <w:hideMark/>
+          </w:tcPr>
+          <w:p>
+            <w:pPr>
+              <w:spacing w:after="0" w:line="240" w:lineRule="auto"/>
+              <w:rPr>
+                <w:rFonts w:ascii="Times New Roman" w:eastAsia="Times New Roman" w:hAnsi="Times New Roman"/>
+                <w:sz w:val="24"/>
+                <w:lang w:val="en-CA" w:eastAsia="en-US"/>
+              </w:rPr>
+            </w:pPr>
+            <w:r>
+              <w:rPr>
+                <w:rFonts w:eastAsia="Times New Roman" w:cs="Arial"/>
+                <w:color w:val="D9D9D9"/>
+                <w:sz w:val="18"/>
+                <w:szCs w:val="18"/>
+                <w:lang w:val="en-CA" w:eastAsia="en-US"/>
+              </w:rPr>
+              <w:t>22/15mm HWS manifold</w:t>
+            </w:r>
+          </w:p>
+        </w:tc>
+        <w:tc>
+          <w:tcPr>
+            <w:tcW w:w="0" w:type="auto"/>
+            <w:tcBorders>
+              <w:top w:val="single" w:sz="4" w:space="0" w:color="000000"/>
+              <w:left w:val="single" w:sz="4" w:space="0" w:color="000000"/>
+              <w:bottom w:val="single" w:sz="4" w:space="0" w:color="000000"/>
+              <w:right w:val="single" w:sz="4" w:space="0" w:color="000000"/>
+            </w:tcBorders>
+            <w:tcMar>
+              <w:top w:w="0" w:type="dxa"/>
+              <w:left w:w="115" w:type="dxa"/>
+              <w:bottom w:w="0" w:type="dxa"/>
+              <w:right w:w="115" w:type="dxa"/>
+            </w:tcMar>
+            <w:vAlign w:val="center"/>
+            <w:hideMark/>
+          </w:tcPr>
+          <w:p>
+            <w:pPr>
+              <w:spacing w:after="0" w:line="240" w:lineRule="auto"/>
+              <w:jc w:val="center"/>
+              <w:rPr>
+                <w:rFonts w:ascii="Times New Roman" w:eastAsia="Times New Roman" w:hAnsi="Times New Roman"/>
+                <w:sz w:val="24"/>
+                <w:lang w:val="en-CA" w:eastAsia="en-US"/>
+              </w:rPr>
+            </w:pPr>
+            <w:r>
+              <w:rPr>
+                <w:rFonts w:eastAsia="Times New Roman" w:cs="Arial"/>
+                <w:color w:val="D9D9D9"/>
+                <w:sz w:val="18"/>
+                <w:szCs w:val="18"/>
+                <w:lang w:val="en-CA" w:eastAsia="en-US"/>
+              </w:rPr>
+              <w:t>0</w:t>
+            </w:r>
+          </w:p>
+        </w:tc>
+      </w:tr>
+      <w:tr>
+        <w:trPr>
+          <w:trHeight w:val="288"/>
+        </w:trPr>
+        <w:tc>
+          <w:tcPr>
+            <w:tcW w:w="0" w:type="auto"/>
+            <w:vMerge/>
+            <w:tcBorders>
+              <w:top w:val="single" w:sz="4" w:space="0" w:color="000000"/>
+              <w:left w:val="single" w:sz="4" w:space="0" w:color="000000"/>
+              <w:bottom w:val="single" w:sz="4" w:space="0" w:color="000000"/>
+              <w:right w:val="single" w:sz="4" w:space="0" w:color="000000"/>
+            </w:tcBorders>
+            <w:vAlign w:val="center"/>
+            <w:hideMark/>
+          </w:tcPr>
+          <w:p>
+            <w:pPr>
+              <w:spacing w:after="0" w:line="240" w:lineRule="auto"/>
+              <w:rPr>
+                <w:rFonts w:ascii="Times New Roman" w:eastAsia="Times New Roman" w:hAnsi="Times New Roman"/>
+                <w:sz w:val="24"/>
+                <w:lang w:val="en-CA" w:eastAsia="en-US"/>
+              </w:rPr>
+            </w:pPr>
+          </w:p>
+        </w:tc>
+        <w:tc>
+          <w:tcPr>
+            <w:tcW w:w="0" w:type="auto"/>
+            <w:tcBorders>
+              <w:top w:val="single" w:sz="4" w:space="0" w:color="000000"/>
+              <w:left w:val="single" w:sz="4" w:space="0" w:color="000000"/>
+              <w:bottom w:val="single" w:sz="4" w:space="0" w:color="000000"/>
+              <w:right w:val="single" w:sz="4" w:space="0" w:color="000000"/>
+            </w:tcBorders>
+            <w:tcMar>
+              <w:top w:w="0" w:type="dxa"/>
+              <w:left w:w="115" w:type="dxa"/>
+              <w:bottom w:w="0" w:type="dxa"/>
+              <w:right w:w="115" w:type="dxa"/>
+            </w:tcMar>
+            <w:vAlign w:val="center"/>
+            <w:hideMark/>
+          </w:tcPr>
+          <w:p>
+            <w:pPr>
+              <w:spacing w:after="0" w:line="240" w:lineRule="auto"/>
+              <w:rPr>
+                <w:rFonts w:ascii="Times New Roman" w:eastAsia="Times New Roman" w:hAnsi="Times New Roman"/>
+                <w:sz w:val="24"/>
+                <w:lang w:val="en-CA" w:eastAsia="en-US"/>
+              </w:rPr>
+            </w:pPr>
+            <w:r>
+              <w:rPr>
+                <w:rFonts w:eastAsia="Times New Roman" w:cs="Arial"/>
+                <w:color w:val="D9D9D9"/>
+                <w:sz w:val="18"/>
+                <w:szCs w:val="18"/>
+                <w:lang w:val="en-CA" w:eastAsia="en-US"/>
+              </w:rPr>
+              <w:t>Switched socket outlet</w:t>
+            </w:r>
+          </w:p>
+        </w:tc>
+        <w:tc>
+          <w:tcPr>
+            <w:tcW w:w="0" w:type="auto"/>
+            <w:tcBorders>
+              <w:top w:val="single" w:sz="4" w:space="0" w:color="000000"/>
+              <w:left w:val="single" w:sz="4" w:space="0" w:color="000000"/>
+              <w:bottom w:val="single" w:sz="4" w:space="0" w:color="000000"/>
+              <w:right w:val="single" w:sz="4" w:space="0" w:color="000000"/>
+            </w:tcBorders>
+            <w:tcMar>
+              <w:top w:w="0" w:type="dxa"/>
+              <w:left w:w="115" w:type="dxa"/>
+              <w:bottom w:w="0" w:type="dxa"/>
+              <w:right w:w="115" w:type="dxa"/>
+            </w:tcMar>
+            <w:vAlign w:val="center"/>
+            <w:hideMark/>
+          </w:tcPr>
+          <w:p>
+            <w:pPr>
+              <w:spacing w:after="0" w:line="240" w:lineRule="auto"/>
+              <w:jc w:val="center"/>
+              <w:rPr>
+                <w:rFonts w:ascii="Times New Roman" w:eastAsia="Times New Roman" w:hAnsi="Times New Roman"/>
+                <w:sz w:val="24"/>
+                <w:lang w:val="en-CA" w:eastAsia="en-US"/>
+              </w:rPr>
+            </w:pPr>
+            <w:r>
+              <w:rPr>
+                <w:rFonts w:eastAsia="Times New Roman" w:cs="Arial"/>
+                <w:color w:val="D9D9D9"/>
+                <w:sz w:val="18"/>
+                <w:szCs w:val="18"/>
+                <w:lang w:val="en-CA" w:eastAsia="en-US"/>
+              </w:rPr>
+              <w:t>0</w:t>
+            </w:r>
+          </w:p>
+        </w:tc>
+        <w:tc>
+          <w:tcPr>
+            <w:tcW w:w="0" w:type="auto"/>
+            <w:tcBorders>
+              <w:left w:val="single" w:sz="4" w:space="0" w:color="000000"/>
+              <w:right w:val="single" w:sz="4" w:space="0" w:color="000000"/>
+            </w:tcBorders>
+            <w:tcMar>
+              <w:top w:w="0" w:type="dxa"/>
+              <w:left w:w="115" w:type="dxa"/>
+              <w:bottom w:w="0" w:type="dxa"/>
+              <w:right w:w="115" w:type="dxa"/>
+            </w:tcMar>
+            <w:vAlign w:val="center"/>
+            <w:hideMark/>
+          </w:tcPr>
+          <w:p>
+            <w:pPr>
+              <w:spacing w:after="0" w:line="240" w:lineRule="auto"/>
+              <w:rPr>
+                <w:rFonts w:ascii="Times New Roman" w:eastAsia="Times New Roman" w:hAnsi="Times New Roman"/>
+                <w:sz w:val="24"/>
+                <w:lang w:val="en-CA" w:eastAsia="en-US"/>
+              </w:rPr>
+            </w:pPr>
+          </w:p>
+        </w:tc>
+        <w:tc>
+          <w:tcPr>
+            <w:tcW w:w="0" w:type="auto"/>
+            <w:tcBorders>
+              <w:top w:val="single" w:sz="4" w:space="0" w:color="000000"/>
+              <w:left w:val="single" w:sz="4" w:space="0" w:color="000000"/>
+              <w:bottom w:val="single" w:sz="4" w:space="0" w:color="000000"/>
+              <w:right w:val="single" w:sz="4" w:space="0" w:color="000000"/>
+            </w:tcBorders>
+            <w:tcMar>
+              <w:top w:w="0" w:type="dxa"/>
+              <w:left w:w="115" w:type="dxa"/>
+              <w:bottom w:w="0" w:type="dxa"/>
+              <w:right w:w="115" w:type="dxa"/>
+            </w:tcMar>
+            <w:vAlign w:val="center"/>
+            <w:hideMark/>
+          </w:tcPr>
+          <w:p>
+            <w:pPr>
+              <w:spacing w:after="0" w:line="240" w:lineRule="auto"/>
+              <w:rPr>
+                <w:rFonts w:ascii="Times New Roman" w:eastAsia="Times New Roman" w:hAnsi="Times New Roman"/>
+                <w:sz w:val="24"/>
+                <w:lang w:val="en-CA" w:eastAsia="en-US"/>
+              </w:rPr>
+            </w:pPr>
+            <w:r>
+              <w:rPr>
+                <w:rFonts w:eastAsia="Times New Roman" w:cs="Arial"/>
+                <w:color w:val="D9D9D9"/>
+                <w:sz w:val="18"/>
+                <w:szCs w:val="18"/>
+                <w:lang w:val="en-CA" w:eastAsia="en-US"/>
+              </w:rPr>
+              <w:t>25mm Connection</w:t>
+            </w:r>
+          </w:p>
+        </w:tc>
+        <w:tc>
+          <w:tcPr>
+            <w:tcW w:w="0" w:type="auto"/>
+            <w:tcBorders>
+              <w:top w:val="single" w:sz="4" w:space="0" w:color="000000"/>
+              <w:left w:val="single" w:sz="4" w:space="0" w:color="000000"/>
+              <w:bottom w:val="single" w:sz="4" w:space="0" w:color="000000"/>
+              <w:right w:val="single" w:sz="4" w:space="0" w:color="000000"/>
+            </w:tcBorders>
+            <w:tcMar>
+              <w:top w:w="0" w:type="dxa"/>
+              <w:left w:w="115" w:type="dxa"/>
+              <w:bottom w:w="0" w:type="dxa"/>
+              <w:right w:w="115" w:type="dxa"/>
+            </w:tcMar>
+            <w:vAlign w:val="center"/>
+            <w:hideMark/>
+          </w:tcPr>
+          <w:p>
+            <w:pPr>
+              <w:spacing w:after="0" w:line="240" w:lineRule="auto"/>
+              <w:jc w:val="center"/>
+              <w:rPr>
+                <w:rFonts w:ascii="Times New Roman" w:eastAsia="Times New Roman" w:hAnsi="Times New Roman"/>
+                <w:sz w:val="24"/>
+                <w:lang w:val="en-CA" w:eastAsia="en-US"/>
+              </w:rPr>
+            </w:pPr>
+            <w:r>
+              <w:rPr>
+                <w:rFonts w:eastAsia="Times New Roman" w:cs="Arial"/>
+                <w:color w:val="D9D9D9"/>
+                <w:sz w:val="18"/>
+                <w:szCs w:val="18"/>
+                <w:lang w:val="en-CA" w:eastAsia="en-US"/>
+              </w:rPr>
+              <w:t>0</w:t>
+            </w:r>
+          </w:p>
+        </w:tc>
+        <w:tc>
+          <w:tcPr>
+            <w:tcW w:w="0" w:type="auto"/>
+            <w:tcBorders>
+              <w:left w:val="single" w:sz="4" w:space="0" w:color="000000"/>
+              <w:right w:val="single" w:sz="4" w:space="0" w:color="000000"/>
+            </w:tcBorders>
+            <w:tcMar>
+              <w:top w:w="0" w:type="dxa"/>
+              <w:left w:w="115" w:type="dxa"/>
+              <w:bottom w:w="0" w:type="dxa"/>
+              <w:right w:w="115" w:type="dxa"/>
+            </w:tcMar>
+            <w:vAlign w:val="center"/>
+            <w:hideMark/>
+          </w:tcPr>
+          <w:p>
+            <w:pPr>
+              <w:spacing w:after="0" w:line="240" w:lineRule="auto"/>
+              <w:rPr>
+                <w:rFonts w:ascii="Times New Roman" w:eastAsia="Times New Roman" w:hAnsi="Times New Roman"/>
+                <w:sz w:val="24"/>
+                <w:lang w:val="en-CA" w:eastAsia="en-US"/>
+              </w:rPr>
+            </w:pPr>
+          </w:p>
+        </w:tc>
+        <w:tc>
+          <w:tcPr>
+            <w:tcW w:w="0" w:type="auto"/>
+            <w:tcBorders>
+              <w:top w:val="single" w:sz="4" w:space="0" w:color="000000"/>
+              <w:left w:val="single" w:sz="4" w:space="0" w:color="000000"/>
+              <w:bottom w:val="single" w:sz="4" w:space="0" w:color="000000"/>
+              <w:right w:val="single" w:sz="4" w:space="0" w:color="000000"/>
+            </w:tcBorders>
+            <w:tcMar>
+              <w:top w:w="0" w:type="dxa"/>
+              <w:left w:w="115" w:type="dxa"/>
+              <w:bottom w:w="0" w:type="dxa"/>
+              <w:right w:w="115" w:type="dxa"/>
+            </w:tcMar>
+            <w:vAlign w:val="center"/>
+            <w:hideMark/>
+          </w:tcPr>
+          <w:p>
+            <w:pPr>
+              <w:spacing w:after="0" w:line="240" w:lineRule="auto"/>
+              <w:rPr>
+                <w:rFonts w:ascii="Times New Roman" w:eastAsia="Times New Roman" w:hAnsi="Times New Roman"/>
+                <w:sz w:val="24"/>
+                <w:lang w:val="en-CA" w:eastAsia="en-US"/>
+              </w:rPr>
+            </w:pPr>
+            <w:r>
+              <w:rPr>
+                <w:rFonts w:eastAsia="Times New Roman" w:cs="Arial"/>
+                <w:color w:val="D9D9D9"/>
+                <w:sz w:val="18"/>
+                <w:szCs w:val="18"/>
+                <w:lang w:val="en-CA" w:eastAsia="en-US"/>
+              </w:rPr>
+              <w:t>15mm CWS outlet</w:t>
+            </w:r>
+          </w:p>
+        </w:tc>
+        <w:tc>
+          <w:tcPr>
+            <w:tcW w:w="0" w:type="auto"/>
+            <w:tcBorders>
+              <w:top w:val="single" w:sz="4" w:space="0" w:color="000000"/>
+              <w:left w:val="single" w:sz="4" w:space="0" w:color="000000"/>
+              <w:bottom w:val="single" w:sz="4" w:space="0" w:color="000000"/>
+              <w:right w:val="single" w:sz="4" w:space="0" w:color="000000"/>
+            </w:tcBorders>
+            <w:tcMar>
+              <w:top w:w="0" w:type="dxa"/>
+              <w:left w:w="115" w:type="dxa"/>
+              <w:bottom w:w="0" w:type="dxa"/>
+              <w:right w:w="115" w:type="dxa"/>
+            </w:tcMar>
+            <w:vAlign w:val="center"/>
+            <w:hideMark/>
+          </w:tcPr>
+          <w:p>
+            <w:pPr>
+              <w:spacing w:after="0" w:line="240" w:lineRule="auto"/>
+              <w:jc w:val="center"/>
+              <w:rPr>
+                <w:rFonts w:ascii="Times New Roman" w:eastAsia="Times New Roman" w:hAnsi="Times New Roman"/>
+                <w:sz w:val="24"/>
+                <w:lang w:val="en-CA" w:eastAsia="en-US"/>
+              </w:rPr>
+            </w:pPr>
+            <w:r>
+              <w:rPr>
+                <w:rFonts w:eastAsia="Times New Roman" w:cs="Arial"/>
+                <w:color w:val="D9D9D9"/>
+                <w:sz w:val="18"/>
+                <w:szCs w:val="18"/>
+                <w:lang w:val="en-CA" w:eastAsia="en-US"/>
+              </w:rPr>
+              <w:t>0</w:t>
+            </w:r>
+          </w:p>
+        </w:tc>
+      </w:tr>
+      <w:tr>
+        <w:trPr>
+          <w:trHeight w:val="288"/>
+        </w:trPr>
+        <w:tc>
+          <w:tcPr>
+            <w:tcW w:w="0" w:type="auto"/>
+            <w:vMerge/>
+            <w:tcBorders>
+              <w:top w:val="single" w:sz="4" w:space="0" w:color="000000"/>
+              <w:left w:val="single" w:sz="4" w:space="0" w:color="000000"/>
+              <w:bottom w:val="single" w:sz="4" w:space="0" w:color="000000"/>
+              <w:right w:val="single" w:sz="4" w:space="0" w:color="000000"/>
+            </w:tcBorders>
+            <w:vAlign w:val="center"/>
+            <w:hideMark/>
+          </w:tcPr>
+          <w:p>
+            <w:pPr>
+              <w:spacing w:after="0" w:line="240" w:lineRule="auto"/>
+              <w:rPr>
+                <w:rFonts w:ascii="Times New Roman" w:eastAsia="Times New Roman" w:hAnsi="Times New Roman"/>
+                <w:sz w:val="24"/>
+                <w:lang w:val="en-CA" w:eastAsia="en-US"/>
+              </w:rPr>
+            </w:pPr>
+          </w:p>
+        </w:tc>
+        <w:tc>
+          <w:tcPr>
+            <w:tcW w:w="0" w:type="auto"/>
+            <w:tcBorders>
+              <w:top w:val="single" w:sz="4" w:space="0" w:color="000000"/>
+              <w:left w:val="single" w:sz="4" w:space="0" w:color="000000"/>
+              <w:bottom w:val="single" w:sz="4" w:space="0" w:color="000000"/>
+              <w:right w:val="single" w:sz="4" w:space="0" w:color="000000"/>
+            </w:tcBorders>
+            <w:tcMar>
+              <w:top w:w="0" w:type="dxa"/>
+              <w:left w:w="115" w:type="dxa"/>
+              <w:bottom w:w="0" w:type="dxa"/>
+              <w:right w:w="115" w:type="dxa"/>
+            </w:tcMar>
+            <w:vAlign w:val="center"/>
+            <w:hideMark/>
+          </w:tcPr>
+          <w:p>
+            <w:pPr>
+              <w:spacing w:after="0" w:line="240" w:lineRule="auto"/>
+              <w:rPr>
+                <w:rFonts w:ascii="Times New Roman" w:eastAsia="Times New Roman" w:hAnsi="Times New Roman"/>
+                <w:sz w:val="24"/>
+                <w:lang w:val="en-CA" w:eastAsia="en-US"/>
+              </w:rPr>
+            </w:pPr>
+            <w:r>
+              <w:rPr>
+                <w:rFonts w:eastAsia="Times New Roman" w:cs="Arial"/>
+                <w:color w:val="D9D9D9"/>
+                <w:sz w:val="18"/>
+                <w:szCs w:val="18"/>
+                <w:lang w:val="en-CA" w:eastAsia="en-US"/>
+              </w:rPr>
+              <w:t>Emergency knock-off</w:t>
+            </w:r>
+          </w:p>
+        </w:tc>
+        <w:tc>
+          <w:tcPr>
+            <w:tcW w:w="0" w:type="auto"/>
+            <w:tcBorders>
+              <w:top w:val="single" w:sz="4" w:space="0" w:color="000000"/>
+              <w:left w:val="single" w:sz="4" w:space="0" w:color="000000"/>
+              <w:bottom w:val="single" w:sz="4" w:space="0" w:color="000000"/>
+              <w:right w:val="single" w:sz="4" w:space="0" w:color="000000"/>
+            </w:tcBorders>
+            <w:tcMar>
+              <w:top w:w="0" w:type="dxa"/>
+              <w:left w:w="115" w:type="dxa"/>
+              <w:bottom w:w="0" w:type="dxa"/>
+              <w:right w:w="115" w:type="dxa"/>
+            </w:tcMar>
+            <w:vAlign w:val="center"/>
+            <w:hideMark/>
+          </w:tcPr>
+          <w:p>
+            <w:pPr>
+              <w:spacing w:after="0" w:line="240" w:lineRule="auto"/>
+              <w:jc w:val="center"/>
+              <w:rPr>
+                <w:rFonts w:ascii="Times New Roman" w:eastAsia="Times New Roman" w:hAnsi="Times New Roman"/>
+                <w:sz w:val="24"/>
+                <w:lang w:val="en-CA" w:eastAsia="en-US"/>
+              </w:rPr>
+            </w:pPr>
+            <w:r>
+              <w:rPr>
+                <w:rFonts w:eastAsia="Times New Roman" w:cs="Arial"/>
+                <w:color w:val="D9D9D9"/>
+                <w:sz w:val="18"/>
+                <w:szCs w:val="18"/>
+                <w:lang w:val="en-CA" w:eastAsia="en-US"/>
+              </w:rPr>
+              <w:t>0</w:t>
+            </w:r>
+          </w:p>
+        </w:tc>
+        <w:tc>
+          <w:tcPr>
+            <w:tcW w:w="0" w:type="auto"/>
+            <w:tcBorders>
+              <w:left w:val="single" w:sz="4" w:space="0" w:color="000000"/>
+              <w:right w:val="single" w:sz="4" w:space="0" w:color="000000"/>
+            </w:tcBorders>
+            <w:tcMar>
+              <w:top w:w="0" w:type="dxa"/>
+              <w:left w:w="115" w:type="dxa"/>
+              <w:bottom w:w="0" w:type="dxa"/>
+              <w:right w:w="115" w:type="dxa"/>
+            </w:tcMar>
+            <w:vAlign w:val="center"/>
+            <w:hideMark/>
+          </w:tcPr>
+          <w:p>
+            <w:pPr>
+              <w:spacing w:after="0" w:line="240" w:lineRule="auto"/>
+              <w:rPr>
+                <w:rFonts w:ascii="Times New Roman" w:eastAsia="Times New Roman" w:hAnsi="Times New Roman"/>
+                <w:sz w:val="24"/>
+                <w:lang w:val="en-CA" w:eastAsia="en-US"/>
+              </w:rPr>
+            </w:pPr>
+          </w:p>
+        </w:tc>
+        <w:tc>
+          <w:tcPr>
+            <w:tcW w:w="0" w:type="auto"/>
+            <w:tcBorders>
+              <w:top w:val="single" w:sz="4" w:space="0" w:color="000000"/>
+              <w:left w:val="single" w:sz="4" w:space="0" w:color="000000"/>
+              <w:bottom w:val="single" w:sz="4" w:space="0" w:color="000000"/>
+              <w:right w:val="single" w:sz="4" w:space="0" w:color="000000"/>
+            </w:tcBorders>
+            <w:tcMar>
+              <w:top w:w="0" w:type="dxa"/>
+              <w:left w:w="115" w:type="dxa"/>
+              <w:bottom w:w="0" w:type="dxa"/>
+              <w:right w:w="115" w:type="dxa"/>
+            </w:tcMar>
+            <w:vAlign w:val="center"/>
+            <w:hideMark/>
+          </w:tcPr>
+          <w:p>
+            <w:pPr>
+              <w:spacing w:after="0" w:line="240" w:lineRule="auto"/>
+              <w:rPr>
+                <w:rFonts w:ascii="Times New Roman" w:eastAsia="Times New Roman" w:hAnsi="Times New Roman"/>
+                <w:sz w:val="24"/>
+                <w:lang w:val="en-CA" w:eastAsia="en-US"/>
+              </w:rPr>
+            </w:pPr>
+            <w:r>
+              <w:rPr>
+                <w:rFonts w:eastAsia="Times New Roman" w:cs="Arial"/>
+                <w:color w:val="D9D9D9"/>
+                <w:sz w:val="18"/>
+                <w:szCs w:val="18"/>
+                <w:lang w:val="en-CA" w:eastAsia="en-US"/>
+              </w:rPr>
+              <w:t>32mm Connection</w:t>
+            </w:r>
+          </w:p>
+        </w:tc>
+        <w:tc>
+          <w:tcPr>
+            <w:tcW w:w="0" w:type="auto"/>
+            <w:tcBorders>
+              <w:top w:val="single" w:sz="4" w:space="0" w:color="000000"/>
+              <w:left w:val="single" w:sz="4" w:space="0" w:color="000000"/>
+              <w:bottom w:val="single" w:sz="4" w:space="0" w:color="000000"/>
+              <w:right w:val="single" w:sz="4" w:space="0" w:color="000000"/>
+            </w:tcBorders>
+            <w:tcMar>
+              <w:top w:w="0" w:type="dxa"/>
+              <w:left w:w="115" w:type="dxa"/>
+              <w:bottom w:w="0" w:type="dxa"/>
+              <w:right w:w="115" w:type="dxa"/>
+            </w:tcMar>
+            <w:vAlign w:val="center"/>
+            <w:hideMark/>
+          </w:tcPr>
+          <w:p>
+            <w:pPr>
+              <w:spacing w:after="0" w:line="240" w:lineRule="auto"/>
+              <w:jc w:val="center"/>
+              <w:rPr>
+                <w:rFonts w:ascii="Times New Roman" w:eastAsia="Times New Roman" w:hAnsi="Times New Roman"/>
+                <w:sz w:val="24"/>
+                <w:lang w:val="en-CA" w:eastAsia="en-US"/>
+              </w:rPr>
+            </w:pPr>
+            <w:r>
+              <w:rPr>
+                <w:rFonts w:eastAsia="Times New Roman" w:cs="Arial"/>
+                <w:color w:val="D9D9D9"/>
+                <w:sz w:val="18"/>
+                <w:szCs w:val="18"/>
+                <w:lang w:val="en-CA" w:eastAsia="en-US"/>
+              </w:rPr>
+              <w:t>0</w:t>
+            </w:r>
+          </w:p>
+        </w:tc>
+        <w:tc>
+          <w:tcPr>
+            <w:tcW w:w="0" w:type="auto"/>
+            <w:tcBorders>
+              <w:left w:val="single" w:sz="4" w:space="0" w:color="000000"/>
+              <w:right w:val="single" w:sz="4" w:space="0" w:color="000000"/>
+            </w:tcBorders>
+            <w:tcMar>
+              <w:top w:w="0" w:type="dxa"/>
+              <w:left w:w="115" w:type="dxa"/>
+              <w:bottom w:w="0" w:type="dxa"/>
+              <w:right w:w="115" w:type="dxa"/>
+            </w:tcMar>
+            <w:vAlign w:val="center"/>
+            <w:hideMark/>
+          </w:tcPr>
+          <w:p>
+            <w:pPr>
+              <w:spacing w:after="0" w:line="240" w:lineRule="auto"/>
+              <w:rPr>
+                <w:rFonts w:ascii="Times New Roman" w:eastAsia="Times New Roman" w:hAnsi="Times New Roman"/>
+                <w:sz w:val="24"/>
+                <w:lang w:val="en-CA" w:eastAsia="en-US"/>
+              </w:rPr>
+            </w:pPr>
+          </w:p>
+        </w:tc>
+        <w:tc>
+          <w:tcPr>
+            <w:tcW w:w="0" w:type="auto"/>
+            <w:tcBorders>
+              <w:top w:val="single" w:sz="4" w:space="0" w:color="000000"/>
+              <w:left w:val="single" w:sz="4" w:space="0" w:color="000000"/>
+              <w:bottom w:val="single" w:sz="4" w:space="0" w:color="000000"/>
+              <w:right w:val="single" w:sz="4" w:space="0" w:color="000000"/>
+            </w:tcBorders>
+            <w:tcMar>
+              <w:top w:w="0" w:type="dxa"/>
+              <w:left w:w="115" w:type="dxa"/>
+              <w:bottom w:w="0" w:type="dxa"/>
+              <w:right w:w="115" w:type="dxa"/>
+            </w:tcMar>
+            <w:vAlign w:val="center"/>
+            <w:hideMark/>
+          </w:tcPr>
+          <w:p>
+            <w:pPr>
+              <w:spacing w:after="0" w:line="240" w:lineRule="auto"/>
+              <w:rPr>
+                <w:rFonts w:ascii="Times New Roman" w:eastAsia="Times New Roman" w:hAnsi="Times New Roman"/>
+                <w:sz w:val="24"/>
+                <w:lang w:val="en-CA" w:eastAsia="en-US"/>
+              </w:rPr>
+            </w:pPr>
+            <w:r>
+              <w:rPr>
+                <w:rFonts w:eastAsia="Times New Roman" w:cs="Arial"/>
+                <w:color w:val="000000"/>
+                <w:sz w:val="18"/>
+                <w:szCs w:val="18"/>
+                <w:lang w:val="en-CA" w:eastAsia="en-US"/>
+              </w:rPr>
+              <w:t>22mm CWS outlet</w:t>
+            </w:r>
+          </w:p>
+        </w:tc>
+        <w:tc>
+          <w:tcPr>
+            <w:tcW w:w="0" w:type="auto"/>
+            <w:tcBorders>
+              <w:top w:val="single" w:sz="4" w:space="0" w:color="000000"/>
+              <w:left w:val="single" w:sz="4" w:space="0" w:color="000000"/>
+              <w:bottom w:val="single" w:sz="4" w:space="0" w:color="000000"/>
+              <w:right w:val="single" w:sz="4" w:space="0" w:color="000000"/>
+            </w:tcBorders>
+            <w:tcMar>
+              <w:top w:w="0" w:type="dxa"/>
+              <w:left w:w="115" w:type="dxa"/>
+              <w:bottom w:w="0" w:type="dxa"/>
+              <w:right w:w="115" w:type="dxa"/>
+            </w:tcMar>
+            <w:vAlign w:val="center"/>
+            <w:hideMark/>
+          </w:tcPr>
+          <w:p>
+            <w:pPr>
+              <w:spacing w:after="0" w:line="240" w:lineRule="auto"/>
+              <w:jc w:val="center"/>
+              <w:rPr>
+                <w:rFonts w:ascii="Times New Roman" w:eastAsia="Times New Roman" w:hAnsi="Times New Roman"/>
+                <w:sz w:val="24"/>
+                <w:lang w:val="en-CA" w:eastAsia="en-US"/>
+              </w:rPr>
+            </w:pPr>
+            <w:r>
+              <w:rPr>
+                <w:rFonts w:eastAsia="Times New Roman" w:cs="Arial"/>
+                <w:color w:val="000000"/>
+                <w:sz w:val="18"/>
+                <w:szCs w:val="18"/>
+                <w:lang w:val="en-CA" w:eastAsia="en-US"/>
+              </w:rPr>
+              <w:t>4</w:t>
+            </w:r>
+          </w:p>
+        </w:tc>
+      </w:tr>
+      <w:tr>
+        <w:trPr>
+          <w:trHeight w:val="288"/>
+        </w:trPr>
+        <w:tc>
+          <w:tcPr>
+            <w:tcW w:w="0" w:type="auto"/>
+            <w:vMerge/>
+            <w:tcBorders>
+              <w:top w:val="single" w:sz="4" w:space="0" w:color="000000"/>
+              <w:left w:val="single" w:sz="4" w:space="0" w:color="000000"/>
+              <w:bottom w:val="single" w:sz="4" w:space="0" w:color="000000"/>
+              <w:right w:val="single" w:sz="4" w:space="0" w:color="000000"/>
+            </w:tcBorders>
+            <w:vAlign w:val="center"/>
+            <w:hideMark/>
+          </w:tcPr>
+          <w:p>
+            <w:pPr>
+              <w:spacing w:after="0" w:line="240" w:lineRule="auto"/>
+              <w:rPr>
+                <w:rFonts w:ascii="Times New Roman" w:eastAsia="Times New Roman" w:hAnsi="Times New Roman"/>
+                <w:sz w:val="24"/>
+                <w:lang w:val="en-CA" w:eastAsia="en-US"/>
+              </w:rPr>
+            </w:pPr>
+          </w:p>
+        </w:tc>
+        <w:tc>
+          <w:tcPr>
+            <w:tcW w:w="0" w:type="auto"/>
+            <w:tcBorders>
+              <w:top w:val="single" w:sz="4" w:space="0" w:color="000000"/>
+              <w:left w:val="single" w:sz="4" w:space="0" w:color="000000"/>
+              <w:bottom w:val="single" w:sz="4" w:space="0" w:color="000000"/>
+              <w:right w:val="single" w:sz="4" w:space="0" w:color="000000"/>
+            </w:tcBorders>
+            <w:tcMar>
+              <w:top w:w="0" w:type="dxa"/>
+              <w:left w:w="115" w:type="dxa"/>
+              <w:bottom w:w="0" w:type="dxa"/>
+              <w:right w:w="115" w:type="dxa"/>
+            </w:tcMar>
+            <w:vAlign w:val="center"/>
+            <w:hideMark/>
+          </w:tcPr>
+          <w:p>
+            <w:pPr>
+              <w:spacing w:after="0" w:line="240" w:lineRule="auto"/>
+              <w:rPr>
+                <w:rFonts w:ascii="Times New Roman" w:eastAsia="Times New Roman" w:hAnsi="Times New Roman"/>
+                <w:sz w:val="24"/>
+                <w:lang w:val="en-CA" w:eastAsia="en-US"/>
+              </w:rPr>
+            </w:pPr>
+            <w:r>
+              <w:rPr>
+                <w:rFonts w:eastAsia="Times New Roman" w:cs="Arial"/>
+                <w:color w:val="000000"/>
+                <w:sz w:val="18"/>
+                <w:szCs w:val="18"/>
+                <w:lang w:val="en-CA" w:eastAsia="en-US"/>
+              </w:rPr>
+              <w:t>Ring main inc. 2no SSO</w:t>
+            </w:r>
+          </w:p>
+        </w:tc>
+        <w:tc>
+          <w:tcPr>
+            <w:tcW w:w="0" w:type="auto"/>
+            <w:tcBorders>
+              <w:top w:val="single" w:sz="4" w:space="0" w:color="000000"/>
+              <w:left w:val="single" w:sz="4" w:space="0" w:color="000000"/>
+              <w:bottom w:val="single" w:sz="4" w:space="0" w:color="000000"/>
+              <w:right w:val="single" w:sz="4" w:space="0" w:color="000000"/>
+            </w:tcBorders>
+            <w:tcMar>
+              <w:top w:w="0" w:type="dxa"/>
+              <w:left w:w="115" w:type="dxa"/>
+              <w:bottom w:w="0" w:type="dxa"/>
+              <w:right w:w="115" w:type="dxa"/>
+            </w:tcMar>
+            <w:vAlign w:val="center"/>
+            <w:hideMark/>
+          </w:tcPr>
+          <w:p>
+            <w:pPr>
+              <w:spacing w:after="0" w:line="240" w:lineRule="auto"/>
+              <w:jc w:val="center"/>
+              <w:rPr>
+                <w:rFonts w:ascii="Times New Roman" w:eastAsia="Times New Roman" w:hAnsi="Times New Roman"/>
+                <w:sz w:val="24"/>
+                <w:lang w:val="en-CA" w:eastAsia="en-US"/>
+              </w:rPr>
+            </w:pPr>
+            <w:r>
+              <w:rPr>
+                <w:rFonts w:eastAsia="Times New Roman" w:cs="Arial"/>
+                <w:color w:val="000000"/>
+                <w:sz w:val="18"/>
+                <w:szCs w:val="18"/>
+                <w:lang w:val="en-CA" w:eastAsia="en-US"/>
+              </w:rPr>
+              <w:t>1</w:t>
+            </w:r>
+          </w:p>
+        </w:tc>
+        <w:tc>
+          <w:tcPr>
+            <w:tcW w:w="0" w:type="auto"/>
+            <w:tcBorders>
+              <w:left w:val="single" w:sz="4" w:space="0" w:color="000000"/>
+              <w:bottom w:val="single" w:sz="4" w:space="0" w:color="000000"/>
+              <w:right w:val="single" w:sz="4" w:space="0" w:color="000000"/>
+            </w:tcBorders>
+            <w:tcMar>
+              <w:top w:w="0" w:type="dxa"/>
+              <w:left w:w="115" w:type="dxa"/>
+              <w:bottom w:w="0" w:type="dxa"/>
+              <w:right w:w="115" w:type="dxa"/>
+            </w:tcMar>
+            <w:vAlign w:val="center"/>
+            <w:hideMark/>
+          </w:tcPr>
+          <w:p>
+            <w:pPr>
+              <w:spacing w:after="0" w:line="240" w:lineRule="auto"/>
+              <w:rPr>
+                <w:rFonts w:ascii="Times New Roman" w:eastAsia="Times New Roman" w:hAnsi="Times New Roman"/>
+                <w:sz w:val="24"/>
+                <w:lang w:val="en-CA" w:eastAsia="en-US"/>
+              </w:rPr>
+            </w:pPr>
+          </w:p>
+        </w:tc>
+        <w:tc>
+          <w:tcPr>
+            <w:tcW w:w="0" w:type="auto"/>
+            <w:tcBorders>
+              <w:top w:val="single" w:sz="4" w:space="0" w:color="000000"/>
+              <w:left w:val="single" w:sz="4" w:space="0" w:color="000000"/>
+              <w:bottom w:val="single" w:sz="4" w:space="0" w:color="000000"/>
+              <w:right w:val="single" w:sz="4" w:space="0" w:color="000000"/>
+            </w:tcBorders>
+            <w:tcMar>
+              <w:top w:w="0" w:type="dxa"/>
+              <w:left w:w="115" w:type="dxa"/>
+              <w:bottom w:w="0" w:type="dxa"/>
+              <w:right w:w="115" w:type="dxa"/>
+            </w:tcMar>
+            <w:vAlign w:val="center"/>
+            <w:hideMark/>
+          </w:tcPr>
+          <w:p>
+            <w:pPr>
+              <w:spacing w:after="0" w:line="240" w:lineRule="auto"/>
+              <w:rPr>
+                <w:rFonts w:ascii="Times New Roman" w:eastAsia="Times New Roman" w:hAnsi="Times New Roman"/>
+                <w:sz w:val="24"/>
+                <w:lang w:val="en-CA" w:eastAsia="en-US"/>
+              </w:rPr>
+            </w:pPr>
+            <w:r>
+              <w:rPr>
+                <w:rFonts w:eastAsia="Times New Roman" w:cs="Arial"/>
+                <w:color w:val="D9D9D9"/>
+                <w:sz w:val="18"/>
+                <w:szCs w:val="18"/>
+                <w:lang w:val="en-CA" w:eastAsia="en-US"/>
+              </w:rPr>
+              <w:t>Gas solenoid valve</w:t>
+            </w:r>
+          </w:p>
+        </w:tc>
+        <w:tc>
+          <w:tcPr>
+            <w:tcW w:w="0" w:type="auto"/>
+            <w:tcBorders>
+              <w:top w:val="single" w:sz="4" w:space="0" w:color="000000"/>
+              <w:left w:val="single" w:sz="4" w:space="0" w:color="000000"/>
+              <w:bottom w:val="single" w:sz="4" w:space="0" w:color="000000"/>
+              <w:right w:val="single" w:sz="4" w:space="0" w:color="000000"/>
+            </w:tcBorders>
+            <w:tcMar>
+              <w:top w:w="0" w:type="dxa"/>
+              <w:left w:w="115" w:type="dxa"/>
+              <w:bottom w:w="0" w:type="dxa"/>
+              <w:right w:w="115" w:type="dxa"/>
+            </w:tcMar>
+            <w:vAlign w:val="center"/>
+            <w:hideMark/>
+          </w:tcPr>
+          <w:p>
+            <w:pPr>
+              <w:spacing w:after="0" w:line="240" w:lineRule="auto"/>
+              <w:jc w:val="center"/>
+              <w:rPr>
+                <w:rFonts w:ascii="Times New Roman" w:eastAsia="Times New Roman" w:hAnsi="Times New Roman"/>
+                <w:sz w:val="24"/>
+                <w:lang w:val="en-CA" w:eastAsia="en-US"/>
+              </w:rPr>
+            </w:pPr>
+            <w:r>
+              <w:rPr>
+                <w:rFonts w:eastAsia="Times New Roman" w:cs="Arial"/>
+                <w:color w:val="D9D9D9"/>
+                <w:sz w:val="18"/>
+                <w:szCs w:val="18"/>
+                <w:lang w:val="en-CA" w:eastAsia="en-US"/>
+              </w:rPr>
+              <w:t>0</w:t>
+            </w:r>
+          </w:p>
+        </w:tc>
+        <w:tc>
+          <w:tcPr>
+            <w:tcW w:w="0" w:type="auto"/>
+            <w:tcBorders>
+              <w:left w:val="single" w:sz="4" w:space="0" w:color="000000"/>
+              <w:bottom w:val="single" w:sz="4" w:space="0" w:color="000000"/>
+              <w:right w:val="single" w:sz="4" w:space="0" w:color="000000"/>
+            </w:tcBorders>
+            <w:tcMar>
+              <w:top w:w="0" w:type="dxa"/>
+              <w:left w:w="115" w:type="dxa"/>
+              <w:bottom w:w="0" w:type="dxa"/>
+              <w:right w:w="115" w:type="dxa"/>
+            </w:tcMar>
+            <w:vAlign w:val="center"/>
+            <w:hideMark/>
+          </w:tcPr>
+          <w:p>
+            <w:pPr>
+              <w:spacing w:after="0" w:line="240" w:lineRule="auto"/>
+              <w:rPr>
+                <w:rFonts w:ascii="Times New Roman" w:eastAsia="Times New Roman" w:hAnsi="Times New Roman"/>
+                <w:sz w:val="24"/>
+                <w:lang w:val="en-CA" w:eastAsia="en-US"/>
+              </w:rPr>
+            </w:pPr>
+          </w:p>
+        </w:tc>
+        <w:tc>
+          <w:tcPr>
+            <w:tcW w:w="0" w:type="auto"/>
+            <w:tcBorders>
+              <w:top w:val="single" w:sz="4" w:space="0" w:color="000000"/>
+              <w:left w:val="single" w:sz="4" w:space="0" w:color="000000"/>
+              <w:bottom w:val="single" w:sz="4" w:space="0" w:color="000000"/>
+              <w:right w:val="single" w:sz="4" w:space="0" w:color="000000"/>
+            </w:tcBorders>
+            <w:tcMar>
+              <w:top w:w="0" w:type="dxa"/>
+              <w:left w:w="115" w:type="dxa"/>
+              <w:bottom w:w="0" w:type="dxa"/>
+              <w:right w:w="115" w:type="dxa"/>
+            </w:tcMar>
+            <w:vAlign w:val="center"/>
+            <w:hideMark/>
+          </w:tcPr>
+          <w:p>
+            <w:pPr>
+              <w:spacing w:after="0" w:line="240" w:lineRule="auto"/>
+              <w:rPr>
+                <w:rFonts w:ascii="Times New Roman" w:eastAsia="Times New Roman" w:hAnsi="Times New Roman"/>
+                <w:sz w:val="24"/>
+                <w:lang w:val="en-CA" w:eastAsia="en-US"/>
+              </w:rPr>
+            </w:pPr>
+            <w:r>
+              <w:rPr>
+                <w:rFonts w:eastAsia="Times New Roman" w:cs="Arial"/>
+                <w:color w:val="D9D9D9"/>
+                <w:sz w:val="18"/>
+                <w:szCs w:val="18"/>
+                <w:lang w:val="en-CA" w:eastAsia="en-US"/>
+              </w:rPr>
+              <w:t>15mm HWS outlet</w:t>
+            </w:r>
+          </w:p>
+        </w:tc>
+        <w:tc>
+          <w:tcPr>
+            <w:tcW w:w="0" w:type="auto"/>
+            <w:tcBorders>
+              <w:top w:val="single" w:sz="4" w:space="0" w:color="000000"/>
+              <w:left w:val="single" w:sz="4" w:space="0" w:color="000000"/>
+              <w:bottom w:val="single" w:sz="4" w:space="0" w:color="000000"/>
+              <w:right w:val="single" w:sz="4" w:space="0" w:color="000000"/>
+            </w:tcBorders>
+            <w:tcMar>
+              <w:top w:w="0" w:type="dxa"/>
+              <w:left w:w="115" w:type="dxa"/>
+              <w:bottom w:w="0" w:type="dxa"/>
+              <w:right w:w="115" w:type="dxa"/>
+            </w:tcMar>
+            <w:vAlign w:val="center"/>
+            <w:hideMark/>
+          </w:tcPr>
+          <w:p>
+            <w:pPr>
+              <w:spacing w:after="0" w:line="240" w:lineRule="auto"/>
+              <w:jc w:val="center"/>
+              <w:rPr>
+                <w:rFonts w:ascii="Times New Roman" w:eastAsia="Times New Roman" w:hAnsi="Times New Roman"/>
+                <w:sz w:val="24"/>
+                <w:lang w:val="en-CA" w:eastAsia="en-US"/>
+              </w:rPr>
+            </w:pPr>
+            <w:r>
+              <w:rPr>
+                <w:rFonts w:eastAsia="Times New Roman" w:cs="Arial"/>
+                <w:color w:val="D9D9D9"/>
+                <w:sz w:val="18"/>
+                <w:szCs w:val="18"/>
+                <w:lang w:val="en-CA" w:eastAsia="en-US"/>
+              </w:rPr>
+              <w:t>0</w:t>
+            </w:r>
+          </w:p>
+        </w:tc>
+      </w:tr>
+      <w:tr>
+        <w:trPr>
+          <w:trHeight w:val="289"/>
+        </w:trPr>
+        <w:tc>
+          <w:tcPr>
+            <w:tcW w:w="0" w:type="auto"/>
+            <w:vMerge/>
+            <w:tcBorders>
+              <w:top w:val="single" w:sz="4" w:space="0" w:color="000000"/>
+              <w:left w:val="single" w:sz="4" w:space="0" w:color="000000"/>
+              <w:bottom w:val="single" w:sz="4" w:space="0" w:color="000000"/>
+              <w:right w:val="single" w:sz="4" w:space="0" w:color="000000"/>
+            </w:tcBorders>
+            <w:vAlign w:val="center"/>
+            <w:hideMark/>
+          </w:tcPr>
+          <w:p>
+            <w:pPr>
+              <w:spacing w:after="0" w:line="240" w:lineRule="auto"/>
+              <w:rPr>
+                <w:rFonts w:ascii="Times New Roman" w:eastAsia="Times New Roman" w:hAnsi="Times New Roman"/>
+                <w:sz w:val="24"/>
+                <w:lang w:val="en-CA" w:eastAsia="en-US"/>
+              </w:rPr>
+            </w:pPr>
+          </w:p>
+        </w:tc>
+        <w:tc>
+          <w:tcPr>
+            <w:tcW w:w="0" w:type="auto"/>
+            <w:gridSpan w:val="8"/>
+            <w:tcBorders>
+              <w:top w:val="single" w:sz="4" w:space="0" w:color="000000"/>
+              <w:left w:val="single" w:sz="4" w:space="0" w:color="000000"/>
+              <w:bottom w:val="single" w:sz="4" w:space="0" w:color="000000"/>
+              <w:right w:val="single" w:sz="4" w:space="0" w:color="000000"/>
+            </w:tcBorders>
+            <w:tcMar>
+              <w:top w:w="0" w:type="dxa"/>
+              <w:left w:w="115" w:type="dxa"/>
+              <w:bottom w:w="0" w:type="dxa"/>
+              <w:right w:w="115" w:type="dxa"/>
+            </w:tcMar>
+            <w:vAlign w:val="center"/>
+            <w:hideMark/>
+          </w:tcPr>
+          <w:p>
+            <w:pPr>
+              <w:spacing w:after="0" w:line="240" w:lineRule="auto"/>
+              <w:rPr>
+                <w:rFonts w:ascii="Times New Roman" w:eastAsia="Times New Roman" w:hAnsi="Times New Roman"/>
+                <w:sz w:val="24"/>
+                <w:lang w:val="en-CA" w:eastAsia="en-US"/>
+              </w:rPr>
+            </w:pPr>
+          </w:p>
+        </w:tc>
+      </w:tr>
+      <w:tr>
+        <w:trPr>
+          <w:trHeight w:val="288"/>
+        </w:trPr>
+        <w:tc>
+          <w:tcPr>
+            <w:tcW w:w="0" w:type="auto"/>
+            <w:vMerge/>
+            <w:tcBorders>
+              <w:top w:val="single" w:sz="4" w:space="0" w:color="000000"/>
+              <w:left w:val="single" w:sz="4" w:space="0" w:color="000000"/>
+              <w:bottom w:val="single" w:sz="4" w:space="0" w:color="000000"/>
+              <w:right w:val="single" w:sz="4" w:space="0" w:color="000000"/>
+            </w:tcBorders>
+            <w:vAlign w:val="center"/>
+            <w:hideMark/>
+          </w:tcPr>
+          <w:p>
+            <w:pPr>
+              <w:spacing w:after="0" w:line="240" w:lineRule="auto"/>
+              <w:rPr>
+                <w:rFonts w:ascii="Times New Roman" w:eastAsia="Times New Roman" w:hAnsi="Times New Roman"/>
+                <w:sz w:val="24"/>
+                <w:lang w:val="en-CA" w:eastAsia="en-US"/>
+              </w:rPr>
+            </w:pPr>
+          </w:p>
+        </w:tc>
+        <w:tc>
+          <w:tcPr>
+            <w:tcW w:w="0" w:type="auto"/>
+            <w:gridSpan w:val="8"/>
+            <w:tcBorders>
+              <w:top w:val="single" w:sz="4" w:space="0" w:color="000000"/>
+              <w:left w:val="single" w:sz="4" w:space="0" w:color="000000"/>
+              <w:bottom w:val="single" w:sz="4" w:space="0" w:color="000000"/>
+              <w:right w:val="single" w:sz="4" w:space="0" w:color="000000"/>
+            </w:tcBorders>
+            <w:tcMar>
+              <w:top w:w="0" w:type="dxa"/>
+              <w:left w:w="115" w:type="dxa"/>
+              <w:bottom w:w="0" w:type="dxa"/>
+              <w:right w:w="115" w:type="dxa"/>
+            </w:tcMar>
+            <w:vAlign w:val="center"/>
+            <w:hideMark/>
+          </w:tcPr>
+          <w:p>
+            <w:pPr>
+              <w:spacing w:after="0" w:line="240" w:lineRule="auto"/>
+              <w:rPr>
+                <w:rFonts w:ascii="Times New Roman" w:eastAsia="Times New Roman" w:hAnsi="Times New Roman"/>
+                <w:sz w:val="24"/>
+                <w:lang w:val="en-CA" w:eastAsia="en-US"/>
+              </w:rPr>
+            </w:pPr>
+            <w:r>
+              <w:rPr>
+                <w:rFonts w:eastAsia="Times New Roman" w:cs="Arial"/>
+                <w:color w:val="000000"/>
+                <w:sz w:val="18"/>
+                <w:szCs w:val="18"/>
+                <w:lang w:val="en-CA" w:eastAsia="en-US"/>
+              </w:rPr>
+              <w:t xml:space="preserve">SDU size 4800mm long x 300mm wide x 1200 high – </w:t>
+            </w:r>
+            <w:r>
+              <w:rPr>
+                <w:rFonts w:eastAsia="Times New Roman" w:cs="Arial"/>
+                <w:b/>
+                <w:bCs/>
+                <w:color w:val="000000"/>
+                <w:sz w:val="18"/>
+                <w:szCs w:val="18"/>
+                <w:lang w:val="en-CA" w:eastAsia="en-US"/>
+              </w:rPr>
+              <w:t>2no</w:t>
+            </w:r>
+            <w:r>
+              <w:rPr>
+                <w:rFonts w:eastAsia="Times New Roman" w:cs="Arial"/>
+                <w:color w:val="000000"/>
+                <w:sz w:val="18"/>
+                <w:szCs w:val="18"/>
+                <w:lang w:val="en-CA" w:eastAsia="en-US"/>
+              </w:rPr>
+              <w:t xml:space="preserve"> full height risers, </w:t>
+            </w:r>
+            <w:r>
+              <w:rPr>
+                <w:rFonts w:eastAsia="Times New Roman" w:cs="Arial"/>
+                <w:b/>
+                <w:bCs/>
+                <w:color w:val="000000"/>
+                <w:sz w:val="18"/>
+                <w:szCs w:val="18"/>
+                <w:lang w:val="en-CA" w:eastAsia="en-US"/>
+              </w:rPr>
+              <w:t>1no</w:t>
+            </w:r>
+            <w:r>
+              <w:rPr>
+                <w:rFonts w:eastAsia="Times New Roman" w:cs="Arial"/>
+                <w:color w:val="000000"/>
+                <w:sz w:val="18"/>
+                <w:szCs w:val="18"/>
+                <w:lang w:val="en-CA" w:eastAsia="en-US"/>
+              </w:rPr>
+              <w:t xml:space="preserve"> horizontal raceway.</w:t>
+            </w:r>
+          </w:p>
+        </w:tc>
+      </w:tr>
+    </w:tbl>
+    <w:p>
+      <w:pPr>
+        <w:spacing w:after="0" w:line="240" w:lineRule="auto"/>
+        <w:jc w:val="center"/>
+        <w:rPr>
+          <w:rFonts w:ascii="Times New Roman" w:eastAsia="Times New Roman" w:hAnsi="Times New Roman"/>
+          <w:sz w:val="24"/>
+          <w:lang w:val="en-CA" w:eastAsia="en-US"/>
+        </w:rPr>
+      </w:pPr>
+    </w:p>
+    <w:p>
+      <w:pPr>
+        <w:spacing w:after="0" w:line="240" w:lineRule="auto"/>
+        <w:jc w:val="center"/>
         <w:rPr>
           <w:rFonts w:cs="Arial"/>
+          <w:b/>
           <w:bCs/>
-          <w:color w:val="2499D5"/>
-          <w:szCs w:val="20"/>
-        </w:rPr>
-        <w:t xml:space="preserve">{% if </w:t>
-      </w:r>
-      <w:proofErr w:type="spellStart"/>
+          <w:color w:val="000000"/>
+          <w:szCs w:val="20"/>
+        </w:rPr>
+      </w:pPr>
       <w:r>
         <w:rPr>
           <w:rFonts w:cs="Arial"/>
+          <w:b/>
           <w:bCs/>
-          <w:color w:val="2499D5"/>
-          <w:szCs w:val="20"/>
-        </w:rPr>
-        <w:t>has_cladding</w:t>
-      </w:r>
-      <w:proofErr w:type="spellEnd"/>
+          <w:color w:val="000000"/>
+          <w:szCs w:val="20"/>
+        </w:rPr>
+        <w:t>All Halton Foodservice electrical installations shall be wired and tested to conform with the latest BS7671:2018 IET Wiring Regulations</w:t>
+      </w:r>
+    </w:p>
+    <w:p>
+      <w:pPr>
+        <w:spacing w:after="0" w:line="240" w:lineRule="auto"/>
+        <w:rPr>
+          <w:rFonts w:ascii="Times New Roman" w:eastAsia="Times New Roman" w:hAnsi="Times New Roman"/>
+          <w:sz w:val="24"/>
+          <w:lang w:val="en-CA" w:eastAsia="en-US"/>
+        </w:rPr>
+      </w:pPr>
       <w:r>
         <w:rPr>
           <w:rFonts w:cs="Arial"/>
+          <w:b/>
           <w:bCs/>
-          <w:color w:val="2499D5"/>
-          <w:szCs w:val="20"/>
-        </w:rPr>
-        <w:t xml:space="preserve"> %}</w:t>
+          <w:color w:val="000000"/>
+          <w:szCs w:val="20"/>
+        </w:rPr>
+        <w:t>{%endif%}</w:t>
       </w:r>
     </w:p>
     <w:p>
@@ -7571,7 +10497,6 @@
                 <w:szCs w:val="18"/>
                 <w:lang w:eastAsia="en-GB"/>
               </w:rPr>
-              <w:lastRenderedPageBreak/>
               <w:t>cladding_items</w:t>
             </w:r>
             <w:proofErr w:type="spellEnd"/>
@@ -7720,6 +10645,7 @@
               <w:t>{{</w:t>
             </w:r>
             <w:proofErr w:type="spellStart"/>
+            <w:proofErr w:type="gramStart"/>
             <w:r>
               <w:rPr>
                 <w:rFonts w:eastAsia="Times New Roman" w:cs="Arial"/>
@@ -7738,7 +10664,18 @@
                 <w:szCs w:val="18"/>
                 <w:lang w:eastAsia="en-GB"/>
               </w:rPr>
-              <w:t>tem.item_no</w:t>
+              <w:t>tem.item</w:t>
+            </w:r>
+            <w:proofErr w:type="gramEnd"/>
+            <w:r>
+              <w:rPr>
+                <w:rFonts w:eastAsia="Times New Roman" w:cs="Arial"/>
+                <w:color w:val="000000"/>
+                <w:sz w:val="18"/>
+                <w:szCs w:val="18"/>
+                <w:lang w:eastAsia="en-GB"/>
+              </w:rPr>
+              <w:t>_no</w:t>
             </w:r>
             <w:proofErr w:type="spellEnd"/>
             <w:r>
@@ -7800,6 +10737,7 @@
               <w:t>{</w:t>
             </w:r>
             <w:proofErr w:type="spellStart"/>
+            <w:proofErr w:type="gramStart"/>
             <w:r>
               <w:rPr>
                 <w:rFonts w:eastAsia="Times New Roman" w:cs="Arial"/>
@@ -7821,6 +10759,7 @@
               <w:t>tem.description</w:t>
             </w:r>
             <w:proofErr w:type="spellEnd"/>
+            <w:proofErr w:type="gramEnd"/>
             <w:r>
               <w:rPr>
                 <w:rFonts w:eastAsia="Times New Roman" w:cs="Arial"/>
@@ -7870,6 +10809,7 @@
               <w:t>{{</w:t>
             </w:r>
             <w:proofErr w:type="spellStart"/>
+            <w:proofErr w:type="gramStart"/>
             <w:r>
               <w:rPr>
                 <w:rFonts w:eastAsia="Times New Roman" w:cs="Arial"/>
@@ -7891,6 +10831,7 @@
               <w:t>tem.width</w:t>
             </w:r>
             <w:proofErr w:type="spellEnd"/>
+            <w:proofErr w:type="gramEnd"/>
             <w:r>
               <w:rPr>
                 <w:rFonts w:eastAsia="Times New Roman" w:cs="Arial"/>
@@ -7940,6 +10881,7 @@
               <w:t>{{</w:t>
             </w:r>
             <w:proofErr w:type="spellStart"/>
+            <w:proofErr w:type="gramStart"/>
             <w:r>
               <w:rPr>
                 <w:rFonts w:eastAsia="Times New Roman" w:cs="Arial"/>
@@ -7961,6 +10903,7 @@
               <w:t>tem.height</w:t>
             </w:r>
             <w:proofErr w:type="spellEnd"/>
+            <w:proofErr w:type="gramEnd"/>
             <w:r>
               <w:rPr>
                 <w:rFonts w:eastAsia="Times New Roman" w:cs="Arial"/>
@@ -8264,69 +11207,34 @@
           <w:sz w:val="32"/>
           <w:szCs w:val="32"/>
         </w:rPr>
-        <w:t>Pricing Schedule</w:t>
-      </w:r>
-      <w:r>
-        <w:rPr>
-          <w:rFonts w:cs="Arial"/>
-          <w:b/>
-          <w:szCs w:val="20"/>
-        </w:rPr>
-        <w:t>{%</w:t>
-      </w:r>
-      <w:r>
-        <w:rPr>
-          <w:rFonts w:cs="Arial"/>
-          <w:b/>
-          <w:szCs w:val="20"/>
-        </w:rPr>
-        <w:t xml:space="preserve"> </w:t>
-      </w:r>
-      <w:r>
-        <w:rPr>
-          <w:rFonts w:cs="Arial"/>
-          <w:b/>
-          <w:szCs w:val="20"/>
-        </w:rPr>
-        <w:t>for area in areas %}</w:t>
-      </w:r>
-    </w:p>
-    <w:p>
-      <w:pPr>
-        <w:spacing w:after="0" w:line="276" w:lineRule="auto"/>
-        <w:rPr>
-          <w:rFonts w:cs="Arial"/>
-          <w:b/>
-          <w:szCs w:val="20"/>
-        </w:rPr>
-      </w:pPr>
-    </w:p>
-    <w:p>
-      <w:pPr>
-        <w:spacing w:after="0" w:line="276" w:lineRule="auto"/>
+        <w:t xml:space="preserve">Pricing </w:t>
+      </w:r>
+      <w:proofErr w:type="gramStart"/>
+      <w:r>
         <w:rPr>
           <w:rFonts w:cs="Arial"/>
           <w:b/>
           <w:sz w:val="32"/>
           <w:szCs w:val="32"/>
         </w:rPr>
-      </w:pPr>
+        <w:t>Schedule</w:t>
+      </w:r>
       <w:r>
         <w:rPr>
           <w:rFonts w:cs="Arial"/>
           <w:b/>
           <w:szCs w:val="20"/>
         </w:rPr>
-        <w:t>{{</w:t>
-      </w:r>
-      <w:proofErr w:type="spellStart"/>
+        <w:t>{</w:t>
+      </w:r>
+      <w:proofErr w:type="gramEnd"/>
       <w:r>
         <w:rPr>
           <w:rFonts w:cs="Arial"/>
           <w:b/>
           <w:szCs w:val="20"/>
         </w:rPr>
-        <w:t>area.name</w:t>
+        <w:t>%</w:t>
       </w:r>
       <w:r>
         <w:rPr>
@@ -8334,9 +11242,65 @@
           <w:b/>
           <w:szCs w:val="20"/>
         </w:rPr>
+        <w:t xml:space="preserve"> </w:t>
+      </w:r>
+      <w:r>
+        <w:rPr>
+          <w:rFonts w:cs="Arial"/>
+          <w:b/>
+          <w:szCs w:val="20"/>
+        </w:rPr>
+        <w:t>for area in areas %}</w:t>
+      </w:r>
+    </w:p>
+    <w:p>
+      <w:pPr>
+        <w:spacing w:after="0" w:line="276" w:lineRule="auto"/>
+        <w:rPr>
+          <w:rFonts w:cs="Arial"/>
+          <w:b/>
+          <w:szCs w:val="20"/>
+        </w:rPr>
+      </w:pPr>
+    </w:p>
+    <w:p>
+      <w:pPr>
+        <w:spacing w:after="0" w:line="276" w:lineRule="auto"/>
+        <w:rPr>
+          <w:rFonts w:cs="Arial"/>
+          <w:b/>
+          <w:sz w:val="32"/>
+          <w:szCs w:val="32"/>
+        </w:rPr>
+      </w:pPr>
+      <w:r>
+        <w:rPr>
+          <w:rFonts w:cs="Arial"/>
+          <w:b/>
+          <w:szCs w:val="20"/>
+        </w:rPr>
+        <w:t>{{</w:t>
+      </w:r>
+      <w:proofErr w:type="spellStart"/>
+      <w:proofErr w:type="gramStart"/>
+      <w:r>
+        <w:rPr>
+          <w:rFonts w:cs="Arial"/>
+          <w:b/>
+          <w:szCs w:val="20"/>
+        </w:rPr>
+        <w:t>area.name</w:t>
+      </w:r>
+      <w:r>
+        <w:rPr>
+          <w:rFonts w:cs="Arial"/>
+          <w:b/>
+          <w:szCs w:val="20"/>
+        </w:rPr>
         <w:t>.upper</w:t>
       </w:r>
       <w:proofErr w:type="spellEnd"/>
+      <w:proofErr w:type="gramEnd"/>
       <w:r>
         <w:rPr>
           <w:rFonts w:cs="Arial"/>
@@ -8611,6 +11575,7 @@
               <w:t xml:space="preserve">{%tr for canopy in </w:t>
             </w:r>
             <w:proofErr w:type="spellStart"/>
+            <w:proofErr w:type="gramStart"/>
             <w:r>
               <w:rPr>
                 <w:rFonts w:eastAsia="Times New Roman" w:cs="Arial"/>
@@ -8625,6 +11590,7 @@
               <w:t>area.canopies</w:t>
             </w:r>
             <w:proofErr w:type="spellEnd"/>
+            <w:proofErr w:type="gramEnd"/>
             <w:r>
               <w:rPr>
                 <w:rFonts w:eastAsia="Times New Roman" w:cs="Arial"/>
@@ -8890,6 +11856,7 @@
               <w:t xml:space="preserve"> {{</w:t>
             </w:r>
             <w:proofErr w:type="spellStart"/>
+            <w:proofErr w:type="gramStart"/>
             <w:r>
               <w:rPr>
                 <w:rFonts w:eastAsia="Times New Roman" w:cs="Arial"/>
@@ -8901,6 +11868,7 @@
               <w:t>canopy.model</w:t>
             </w:r>
             <w:proofErr w:type="spellEnd"/>
+            <w:proofErr w:type="gramEnd"/>
             <w:r>
               <w:rPr>
                 <w:rFonts w:eastAsia="Times New Roman" w:cs="Arial"/>
@@ -8979,6 +11947,7 @@
               <w:t>{{</w:t>
             </w:r>
             <w:proofErr w:type="spellStart"/>
+            <w:proofErr w:type="gramStart"/>
             <w:r>
               <w:rPr>
                 <w:rFonts w:eastAsia="Times New Roman" w:cs="Arial"/>
@@ -8997,7 +11966,18 @@
                 <w:szCs w:val="18"/>
                 <w:lang w:eastAsia="en-GB"/>
               </w:rPr>
-              <w:t>base_price</w:t>
+              <w:t>base</w:t>
+            </w:r>
+            <w:proofErr w:type="gramEnd"/>
+            <w:r>
+              <w:rPr>
+                <w:rFonts w:eastAsia="Times New Roman" w:cs="Arial"/>
+                <w:color w:val="000000"/>
+                <w:sz w:val="18"/>
+                <w:szCs w:val="18"/>
+                <w:lang w:eastAsia="en-GB"/>
+              </w:rPr>
+              <w:t>_price</w:t>
             </w:r>
             <w:proofErr w:type="spellEnd"/>
             <w:r>
@@ -9453,6 +12433,7 @@
                 <w:lang w:eastAsia="en-GB"/>
               </w:rPr>
             </w:pPr>
+            <w:proofErr w:type="gramStart"/>
             <w:r>
               <w:rPr>
                 <w:rFonts w:eastAsia="Times New Roman" w:cs="Arial"/>
@@ -9471,9 +12452,21 @@
                 <w:szCs w:val="18"/>
                 <w:lang w:eastAsia="en-GB"/>
               </w:rPr>
-              <w:t>{{</w:t>
+              <w:t>{</w:t>
+            </w:r>
+            <w:proofErr w:type="gramEnd"/>
+            <w:r>
+              <w:rPr>
+                <w:rFonts w:eastAsia="Times New Roman" w:cs="Arial"/>
+                <w:color w:val="000000"/>
+                <w:sz w:val="18"/>
+                <w:szCs w:val="18"/>
+                <w:lang w:eastAsia="en-GB"/>
+              </w:rPr>
+              <w:t>{</w:t>
             </w:r>
             <w:proofErr w:type="spellStart"/>
+            <w:proofErr w:type="gramStart"/>
             <w:r>
               <w:rPr>
                 <w:rFonts w:eastAsia="Times New Roman" w:cs="Arial"/>
@@ -9492,7 +12485,18 @@
                 <w:szCs w:val="18"/>
                 <w:lang w:eastAsia="en-GB"/>
               </w:rPr>
-              <w:t>delivery_total</w:t>
+              <w:t>delivery</w:t>
+            </w:r>
+            <w:proofErr w:type="gramEnd"/>
+            <w:r>
+              <w:rPr>
+                <w:rFonts w:eastAsia="Times New Roman" w:cs="Arial"/>
+                <w:color w:val="000000"/>
+                <w:sz w:val="18"/>
+                <w:szCs w:val="18"/>
+                <w:lang w:eastAsia="en-GB"/>
+              </w:rPr>
+              <w:t>_total</w:t>
             </w:r>
             <w:proofErr w:type="spellEnd"/>
             <w:r>
@@ -9659,6 +12663,7 @@
               <w:t>{{</w:t>
             </w:r>
             <w:proofErr w:type="spellStart"/>
+            <w:proofErr w:type="gramStart"/>
             <w:r>
               <w:rPr>
                 <w:rFonts w:eastAsia="Times New Roman" w:cs="Arial"/>
@@ -9679,6 +12684,7 @@
               </w:rPr>
               <w:t>ng</w:t>
             </w:r>
+            <w:proofErr w:type="gramEnd"/>
             <w:r>
               <w:rPr>
                 <w:rFonts w:eastAsia="Times New Roman" w:cs="Arial"/>
@@ -9839,6 +12845,7 @@
               <w:t>{{</w:t>
             </w:r>
             <w:proofErr w:type="spellStart"/>
+            <w:proofErr w:type="gramStart"/>
             <w:r>
               <w:rPr>
                 <w:rFonts w:eastAsia="Times New Roman" w:cs="Arial"/>
@@ -9848,7 +12855,19 @@
                 <w:szCs w:val="20"/>
                 <w:lang w:eastAsia="en-GB"/>
               </w:rPr>
-              <w:t>area.area_total</w:t>
+              <w:t>area.area</w:t>
+            </w:r>
+            <w:proofErr w:type="gramEnd"/>
+            <w:r>
+              <w:rPr>
+                <w:rFonts w:eastAsia="Times New Roman" w:cs="Arial"/>
+                <w:b/>
+                <w:bCs/>
+                <w:color w:val="000000"/>
+                <w:szCs w:val="20"/>
+                <w:lang w:eastAsia="en-GB"/>
+              </w:rPr>
+              <w:t>_total</w:t>
             </w:r>
             <w:proofErr w:type="spellEnd"/>
             <w:r>
@@ -10243,6 +13262,7 @@
               <w:t>£{{</w:t>
             </w:r>
             <w:proofErr w:type="spellStart"/>
+            <w:proofErr w:type="gramStart"/>
             <w:r>
               <w:rPr>
                 <w:rFonts w:eastAsia="Times New Roman" w:cs="Arial"/>
@@ -10261,7 +13281,18 @@
                 <w:szCs w:val="18"/>
                 <w:lang w:eastAsia="en-GB"/>
               </w:rPr>
-              <w:t>uv_</w:t>
+              <w:t>uv</w:t>
+            </w:r>
+            <w:proofErr w:type="gramEnd"/>
+            <w:r>
+              <w:rPr>
+                <w:rFonts w:eastAsia="Times New Roman" w:cs="Arial"/>
+                <w:color w:val="000000"/>
+                <w:sz w:val="18"/>
+                <w:szCs w:val="18"/>
+                <w:lang w:eastAsia="en-GB"/>
+              </w:rPr>
+              <w:t>_</w:t>
             </w:r>
             <w:r>
               <w:rPr>
@@ -10390,6 +13421,7 @@
                 <w:lang w:eastAsia="en-GB"/>
               </w:rPr>
             </w:pPr>
+            <w:proofErr w:type="gramStart"/>
             <w:r>
               <w:rPr>
                 <w:rFonts w:eastAsia="Times New Roman" w:cs="Arial"/>
@@ -10399,9 +13431,9 @@
                 <w:szCs w:val="20"/>
                 <w:lang w:eastAsia="en-GB"/>
               </w:rPr>
-              <w:t>£{{</w:t>
-            </w:r>
-            <w:proofErr w:type="spellStart"/>
+              <w:t>£{</w:t>
+            </w:r>
+            <w:proofErr w:type="gramEnd"/>
             <w:r>
               <w:rPr>
                 <w:rFonts w:eastAsia="Times New Roman" w:cs="Arial"/>
@@ -10411,8 +13443,10 @@
                 <w:szCs w:val="20"/>
                 <w:lang w:eastAsia="en-GB"/>
               </w:rPr>
-              <w:t>area.</w:t>
-            </w:r>
+              <w:t>{</w:t>
+            </w:r>
+            <w:proofErr w:type="spellStart"/>
+            <w:proofErr w:type="gramStart"/>
             <w:r>
               <w:rPr>
                 <w:rFonts w:eastAsia="Times New Roman" w:cs="Arial"/>
@@ -10422,7 +13456,30 @@
                 <w:szCs w:val="20"/>
                 <w:lang w:eastAsia="en-GB"/>
               </w:rPr>
-              <w:t>uv_</w:t>
+              <w:t>area.</w:t>
+            </w:r>
+            <w:r>
+              <w:rPr>
+                <w:rFonts w:eastAsia="Times New Roman" w:cs="Arial"/>
+                <w:b/>
+                <w:bCs/>
+                <w:color w:val="000000"/>
+                <w:szCs w:val="20"/>
+                <w:lang w:eastAsia="en-GB"/>
+              </w:rPr>
+              <w:t>uv</w:t>
+            </w:r>
+            <w:proofErr w:type="gramEnd"/>
+            <w:r>
+              <w:rPr>
+                <w:rFonts w:eastAsia="Times New Roman" w:cs="Arial"/>
+                <w:b/>
+                <w:bCs/>
+                <w:color w:val="000000"/>
+                <w:szCs w:val="20"/>
+                <w:lang w:eastAsia="en-GB"/>
+              </w:rPr>
+              <w:t>_</w:t>
             </w:r>
             <w:r>
               <w:rPr>
@@ -10474,15 +13531,33 @@
           <w:sz w:val="12"/>
           <w:szCs w:val="12"/>
         </w:rPr>
-        <w:t>{%endif%}</w:t>
-      </w:r>
+        <w:t>{%endif</w:t>
+      </w:r>
+      <w:proofErr w:type="gramStart"/>
       <w:r>
         <w:rPr>
           <w:bCs/>
           <w:sz w:val="12"/>
           <w:szCs w:val="12"/>
         </w:rPr>
-        <w:t xml:space="preserve">{%if </w:t>
+        <w:t>%}</w:t>
+      </w:r>
+      <w:r>
+        <w:rPr>
+          <w:bCs/>
+          <w:sz w:val="12"/>
+          <w:szCs w:val="12"/>
+        </w:rPr>
+        <w:t>{</w:t>
+      </w:r>
+      <w:proofErr w:type="gramEnd"/>
+      <w:r>
+        <w:rPr>
+          <w:bCs/>
+          <w:sz w:val="12"/>
+          <w:szCs w:val="12"/>
+        </w:rPr>
+        <w:t xml:space="preserve">%if </w:t>
       </w:r>
       <w:proofErr w:type="spellStart"/>
       <w:r>
@@ -10771,6 +13846,7 @@
               </w:rPr>
             </w:pPr>
             <w:proofErr w:type="spellStart"/>
+            <w:proofErr w:type="gramStart"/>
             <w:r>
               <w:rPr>
                 <w:rFonts w:eastAsia="Times New Roman" w:cs="Arial"/>
@@ -10779,7 +13855,18 @@
                 <w:szCs w:val="4"/>
                 <w:lang w:eastAsia="en-GB"/>
               </w:rPr>
-              <w:t>area.cladding_items</w:t>
+              <w:t>area.cladding</w:t>
+            </w:r>
+            <w:proofErr w:type="gramEnd"/>
+            <w:r>
+              <w:rPr>
+                <w:rFonts w:eastAsia="Times New Roman" w:cs="Arial"/>
+                <w:color w:val="000000"/>
+                <w:sz w:val="4"/>
+                <w:szCs w:val="4"/>
+                <w:lang w:eastAsia="en-GB"/>
+              </w:rPr>
+              <w:t>_items</w:t>
             </w:r>
             <w:proofErr w:type="spellEnd"/>
             <w:r>
@@ -10915,15 +14002,27 @@
               <w:t>{{</w:t>
             </w:r>
             <w:proofErr w:type="spellStart"/>
-            <w:r>
-              <w:rPr>
-                <w:rFonts w:eastAsia="Times New Roman" w:cs="Arial"/>
-                <w:color w:val="000000"/>
-                <w:sz w:val="18"/>
-                <w:szCs w:val="18"/>
-                <w:lang w:eastAsia="en-GB"/>
-              </w:rPr>
-              <w:t>item.item_</w:t>
+            <w:proofErr w:type="gramStart"/>
+            <w:r>
+              <w:rPr>
+                <w:rFonts w:eastAsia="Times New Roman" w:cs="Arial"/>
+                <w:color w:val="000000"/>
+                <w:sz w:val="18"/>
+                <w:szCs w:val="18"/>
+                <w:lang w:eastAsia="en-GB"/>
+              </w:rPr>
+              <w:t>item.item</w:t>
+            </w:r>
+            <w:proofErr w:type="gramEnd"/>
+            <w:r>
+              <w:rPr>
+                <w:rFonts w:eastAsia="Times New Roman" w:cs="Arial"/>
+                <w:color w:val="000000"/>
+                <w:sz w:val="18"/>
+                <w:szCs w:val="18"/>
+                <w:lang w:eastAsia="en-GB"/>
+              </w:rPr>
+              <w:t>_</w:t>
             </w:r>
             <w:r>
               <w:rPr>
@@ -10994,6 +14093,7 @@
               <w:t>{{</w:t>
             </w:r>
             <w:proofErr w:type="spellStart"/>
+            <w:proofErr w:type="gramStart"/>
             <w:r>
               <w:rPr>
                 <w:rFonts w:eastAsia="Times New Roman" w:cs="Arial"/>
@@ -11004,6 +14104,7 @@
               </w:rPr>
               <w:t>item.item</w:t>
             </w:r>
+            <w:proofErr w:type="gramEnd"/>
             <w:r>
               <w:rPr>
                 <w:rFonts w:eastAsia="Times New Roman" w:cs="Arial"/>
@@ -11083,6 +14184,7 @@
               <w:t>{{</w:t>
             </w:r>
             <w:proofErr w:type="spellStart"/>
+            <w:proofErr w:type="gramStart"/>
             <w:r>
               <w:rPr>
                 <w:rFonts w:eastAsia="Times New Roman" w:cs="Arial"/>
@@ -11094,6 +14196,7 @@
               <w:t>item.price</w:t>
             </w:r>
             <w:proofErr w:type="spellEnd"/>
+            <w:proofErr w:type="gramEnd"/>
             <w:r>
               <w:rPr>
                 <w:rFonts w:eastAsia="Times New Roman" w:cs="Arial"/>
@@ -11367,6 +14470,7 @@
               <w:t>£{{</w:t>
             </w:r>
             <w:proofErr w:type="spellStart"/>
+            <w:proofErr w:type="gramStart"/>
             <w:r>
               <w:rPr>
                 <w:rFonts w:eastAsia="Times New Roman" w:cs="Arial"/>
@@ -11376,7 +14480,19 @@
                 <w:szCs w:val="20"/>
                 <w:lang w:eastAsia="en-GB"/>
               </w:rPr>
-              <w:t>area.cladding_total</w:t>
+              <w:t>area.cladding</w:t>
+            </w:r>
+            <w:proofErr w:type="gramEnd"/>
+            <w:r>
+              <w:rPr>
+                <w:rFonts w:eastAsia="Times New Roman" w:cs="Arial"/>
+                <w:b/>
+                <w:bCs/>
+                <w:color w:val="000000"/>
+                <w:szCs w:val="20"/>
+                <w:lang w:eastAsia="en-GB"/>
+              </w:rPr>
+              <w:t>_total</w:t>
             </w:r>
             <w:proofErr w:type="spellEnd"/>
             <w:r>
@@ -11744,6 +14860,7 @@
               <w:t xml:space="preserve"> in </w:t>
             </w:r>
             <w:proofErr w:type="spellStart"/>
+            <w:proofErr w:type="gramStart"/>
             <w:r>
               <w:rPr>
                 <w:rFonts w:eastAsia="Times New Roman" w:cs="Arial"/>
@@ -11754,7 +14871,20 @@
                 <w:szCs w:val="8"/>
                 <w:lang w:val="en-CA" w:eastAsia="en-US"/>
               </w:rPr>
-              <w:t>area.fire_suppression_</w:t>
+              <w:t>area.fire</w:t>
+            </w:r>
+            <w:proofErr w:type="gramEnd"/>
+            <w:r>
+              <w:rPr>
+                <w:rFonts w:eastAsia="Times New Roman" w:cs="Arial"/>
+                <w:b/>
+                <w:bCs/>
+                <w:color w:val="FFFFFF"/>
+                <w:sz w:val="8"/>
+                <w:szCs w:val="8"/>
+                <w:lang w:val="en-CA" w:eastAsia="en-US"/>
+              </w:rPr>
+              <w:t>_suppression_</w:t>
             </w:r>
             <w:r>
               <w:rPr>
@@ -11931,8 +15061,9 @@
                 <w:szCs w:val="18"/>
                 <w:lang w:val="en-CA" w:eastAsia="en-US"/>
               </w:rPr>
-              <w:t>fs_canopy</w:t>
-            </w:r>
+              <w:t>fs_</w:t>
+            </w:r>
+            <w:proofErr w:type="gramStart"/>
             <w:r>
               <w:rPr>
                 <w:rFonts w:eastAsia="Times New Roman" w:cs="Arial"/>
@@ -11941,7 +15072,28 @@
                 <w:szCs w:val="18"/>
                 <w:lang w:val="en-CA" w:eastAsia="en-US"/>
               </w:rPr>
-              <w:t>.item_n</w:t>
+              <w:t>canopy</w:t>
+            </w:r>
+            <w:r>
+              <w:rPr>
+                <w:rFonts w:eastAsia="Times New Roman" w:cs="Arial"/>
+                <w:color w:val="000000"/>
+                <w:sz w:val="18"/>
+                <w:szCs w:val="18"/>
+                <w:lang w:val="en-CA" w:eastAsia="en-US"/>
+              </w:rPr>
+              <w:t>.item</w:t>
+            </w:r>
+            <w:proofErr w:type="gramEnd"/>
+            <w:r>
+              <w:rPr>
+                <w:rFonts w:eastAsia="Times New Roman" w:cs="Arial"/>
+                <w:color w:val="000000"/>
+                <w:sz w:val="18"/>
+                <w:szCs w:val="18"/>
+                <w:lang w:val="en-CA" w:eastAsia="en-US"/>
+              </w:rPr>
+              <w:t>_n</w:t>
             </w:r>
             <w:r>
               <w:rPr>
@@ -12033,6 +15185,7 @@
                 <w:lang w:val="en-CA" w:eastAsia="en-US"/>
               </w:rPr>
             </w:pPr>
+            <w:proofErr w:type="gramStart"/>
             <w:r>
               <w:rPr>
                 <w:rFonts w:eastAsia="Times New Roman" w:cs="Arial"/>
@@ -12072,8 +15225,9 @@
                 <w:szCs w:val="18"/>
                 <w:lang w:val="en-CA" w:eastAsia="en-US"/>
               </w:rPr>
-              <w:t>fs_canopy.</w:t>
-            </w:r>
+              <w:t>fs</w:t>
+            </w:r>
+            <w:proofErr w:type="gramEnd"/>
             <w:r>
               <w:rPr>
                 <w:rFonts w:eastAsia="Times New Roman" w:cs="Arial"/>
@@ -12082,7 +15236,39 @@
                 <w:szCs w:val="18"/>
                 <w:lang w:val="en-CA" w:eastAsia="en-US"/>
               </w:rPr>
-              <w:t>total_price</w:t>
+              <w:t>_</w:t>
+            </w:r>
+            <w:proofErr w:type="gramStart"/>
+            <w:r>
+              <w:rPr>
+                <w:rFonts w:eastAsia="Times New Roman" w:cs="Arial"/>
+                <w:color w:val="000000"/>
+                <w:sz w:val="18"/>
+                <w:szCs w:val="18"/>
+                <w:lang w:val="en-CA" w:eastAsia="en-US"/>
+              </w:rPr>
+              <w:t>canopy.</w:t>
+            </w:r>
+            <w:r>
+              <w:rPr>
+                <w:rFonts w:eastAsia="Times New Roman" w:cs="Arial"/>
+                <w:color w:val="000000"/>
+                <w:sz w:val="18"/>
+                <w:szCs w:val="18"/>
+                <w:lang w:val="en-CA" w:eastAsia="en-US"/>
+              </w:rPr>
+              <w:t>total</w:t>
+            </w:r>
+            <w:proofErr w:type="gramEnd"/>
+            <w:r>
+              <w:rPr>
+                <w:rFonts w:eastAsia="Times New Roman" w:cs="Arial"/>
+                <w:color w:val="000000"/>
+                <w:sz w:val="18"/>
+                <w:szCs w:val="18"/>
+                <w:lang w:val="en-CA" w:eastAsia="en-US"/>
+              </w:rPr>
+              <w:t>_price</w:t>
             </w:r>
             <w:proofErr w:type="spellEnd"/>
             <w:r>
@@ -12387,6 +15573,7 @@
               <w:t>£{{</w:t>
             </w:r>
             <w:proofErr w:type="spellStart"/>
+            <w:proofErr w:type="gramStart"/>
             <w:r>
               <w:rPr>
                 <w:rFonts w:eastAsia="Times New Roman" w:cs="Arial"/>
@@ -12407,8 +15594,9 @@
                 <w:szCs w:val="20"/>
                 <w:lang w:eastAsia="en-GB"/>
               </w:rPr>
-              <w:t>fire_suppression</w:t>
-            </w:r>
+              <w:t>fire</w:t>
+            </w:r>
+            <w:proofErr w:type="gramEnd"/>
             <w:r>
               <w:rPr>
                 <w:rFonts w:eastAsia="Times New Roman" w:cs="Arial"/>
@@ -12418,7 +15606,7 @@
                 <w:szCs w:val="20"/>
                 <w:lang w:eastAsia="en-GB"/>
               </w:rPr>
-              <w:t>_data.t</w:t>
+              <w:t>_suppression</w:t>
             </w:r>
             <w:r>
               <w:rPr>
@@ -12429,8 +15617,32 @@
                 <w:szCs w:val="20"/>
                 <w:lang w:eastAsia="en-GB"/>
               </w:rPr>
+              <w:t>_</w:t>
+            </w:r>
+            <w:proofErr w:type="gramStart"/>
+            <w:r>
+              <w:rPr>
+                <w:rFonts w:eastAsia="Times New Roman" w:cs="Arial"/>
+                <w:b/>
+                <w:bCs/>
+                <w:color w:val="000000"/>
+                <w:szCs w:val="20"/>
+                <w:lang w:eastAsia="en-GB"/>
+              </w:rPr>
+              <w:t>data.t</w:t>
+            </w:r>
+            <w:r>
+              <w:rPr>
+                <w:rFonts w:eastAsia="Times New Roman" w:cs="Arial"/>
+                <w:b/>
+                <w:bCs/>
+                <w:color w:val="000000"/>
+                <w:szCs w:val="20"/>
+                <w:lang w:eastAsia="en-GB"/>
+              </w:rPr>
               <w:t>otal</w:t>
             </w:r>
+            <w:proofErr w:type="gramEnd"/>
             <w:r>
               <w:rPr>
                 <w:rFonts w:eastAsia="Times New Roman" w:cs="Arial"/>
@@ -12581,6 +15793,7 @@
               <w:t>{{</w:t>
             </w:r>
             <w:proofErr w:type="spellStart"/>
+            <w:proofErr w:type="gramStart"/>
             <w:r>
               <w:rPr>
                 <w:rFonts w:eastAsia="Times New Roman" w:cs="Arial"/>
@@ -12604,6 +15817,7 @@
               <w:t>.upper</w:t>
             </w:r>
             <w:proofErr w:type="spellEnd"/>
+            <w:proofErr w:type="gramEnd"/>
             <w:r>
               <w:rPr>
                 <w:rFonts w:eastAsia="Times New Roman" w:cs="Arial"/>
@@ -12736,6 +15950,7 @@
               <w:t>£{{</w:t>
             </w:r>
             <w:proofErr w:type="spellStart"/>
+            <w:proofErr w:type="gramStart"/>
             <w:r>
               <w:rPr>
                 <w:rFonts w:eastAsia="Times New Roman" w:cs="Arial"/>
@@ -12745,7 +15960,19 @@
                 <w:szCs w:val="20"/>
                 <w:lang w:eastAsia="en-GB"/>
               </w:rPr>
-              <w:t>area.total_price</w:t>
+              <w:t>area.total</w:t>
+            </w:r>
+            <w:proofErr w:type="gramEnd"/>
+            <w:r>
+              <w:rPr>
+                <w:rFonts w:eastAsia="Times New Roman" w:cs="Arial"/>
+                <w:b/>
+                <w:bCs/>
+                <w:color w:val="000000"/>
+                <w:szCs w:val="20"/>
+                <w:lang w:eastAsia="en-GB"/>
+              </w:rPr>
+              <w:t>_price</w:t>
             </w:r>
             <w:proofErr w:type="spellEnd"/>
             <w:r>
@@ -14250,6 +17477,7 @@
           <w:b/>
           <w:sz w:val="22"/>
         </w:rPr>
+        <w:lastRenderedPageBreak/>
         <w:t>We reserve the right to review all quotations in circumstances of unprecedented or significant material price movements or shortages.</w:t>
       </w:r>
     </w:p>
@@ -14887,7 +18115,6 @@
           <w:sz w:val="18"/>
           <w:szCs w:val="18"/>
         </w:rPr>
-        <w:lastRenderedPageBreak/>
         <w:t>Masking of gaps that occur during canopy installation due to inaccuracies in the building structure not highlighted at the tender / survey stage.</w:t>
       </w:r>
     </w:p>
@@ -15438,7 +18665,23 @@
           <w:sz w:val="18"/>
           <w:szCs w:val="18"/>
         </w:rPr>
-        <w:t xml:space="preserve"> all plant items provided by Halton Foodservice Ltd.(HFL will be responsible for all wiring (mains &amp; controls) from</w:t>
+        <w:t xml:space="preserve"> all plant items provided by Halton Foodservice </w:t>
+      </w:r>
+      <w:proofErr w:type="gramStart"/>
+      <w:r>
+        <w:rPr>
+          <w:sz w:val="18"/>
+          <w:szCs w:val="18"/>
+        </w:rPr>
+        <w:t>Ltd.(</w:t>
+      </w:r>
+      <w:proofErr w:type="gramEnd"/>
+      <w:r>
+        <w:rPr>
+          <w:sz w:val="18"/>
+          <w:szCs w:val="18"/>
+        </w:rPr>
+        <w:t>HFL will be responsible for all wiring (mains &amp; controls) from</w:t>
       </w:r>
       <w:r>
         <w:rPr>
@@ -16036,7 +19279,21 @@
         <w:rPr>
           <w:szCs w:val="20"/>
         </w:rPr>
-        <w:t xml:space="preserve"> for each site specific application</w:t>
+        <w:t xml:space="preserve"> for each </w:t>
+      </w:r>
+      <w:proofErr w:type="gramStart"/>
+      <w:r>
+        <w:rPr>
+          <w:szCs w:val="20"/>
+        </w:rPr>
+        <w:t>site specific</w:t>
+      </w:r>
+      <w:proofErr w:type="gramEnd"/>
+      <w:r>
+        <w:rPr>
+          <w:szCs w:val="20"/>
+        </w:rPr>
+        <w:t xml:space="preserve"> application</w:t>
       </w:r>
       <w:r>
         <w:rPr>
@@ -16178,14 +19435,7 @@
         <w:rPr>
           <w:szCs w:val="20"/>
         </w:rPr>
-        <w:t xml:space="preserve">World Health Organisation guidelines state that the maximum amount of ozone that </w:t>
-      </w:r>
-      <w:r>
-        <w:rPr>
-          <w:szCs w:val="20"/>
-        </w:rPr>
-        <w:lastRenderedPageBreak/>
-        <w:t xml:space="preserve">can be discharge to atmosphere is </w:t>
+        <w:t xml:space="preserve">World Health Organisation guidelines state that the maximum amount of ozone that can be discharge to atmosphere is </w:t>
       </w:r>
       <w:r>
         <w:rPr>
@@ -16891,7 +20141,6 @@
           <w:b/>
           <w:sz w:val="24"/>
         </w:rPr>
-        <w:lastRenderedPageBreak/>
         <w:t>TERMS &amp; CONDITIONS OF SALE</w:t>
       </w:r>
     </w:p>
@@ -17240,7 +20489,23 @@
           <w:szCs w:val="15"/>
         </w:rPr>
         <w:tab/>
-        <w:t>“Order Acknowledgement” means the document set out overleaf which is the acceptance of the Customer’s Order.  If there is any conflict or discrepancy between the Order Acknowledgement and the Quotation or the Order then the Order Acknowledgment shall prevail.</w:t>
+        <w:t xml:space="preserve">“Order Acknowledgement” means the document set out overleaf which is the acceptance of the Customer’s Order.  If there is any conflict or discrepancy between the Order Acknowledgement and the Quotation or the </w:t>
+      </w:r>
+      <w:proofErr w:type="gramStart"/>
+      <w:r>
+        <w:rPr>
+          <w:sz w:val="13"/>
+          <w:szCs w:val="15"/>
+        </w:rPr>
+        <w:t>Order</w:t>
+      </w:r>
+      <w:proofErr w:type="gramEnd"/>
+      <w:r>
+        <w:rPr>
+          <w:sz w:val="13"/>
+          <w:szCs w:val="15"/>
+        </w:rPr>
+        <w:t xml:space="preserve"> then the Order Acknowledgment shall prevail.</w:t>
       </w:r>
     </w:p>
     <w:p>
@@ -17265,7 +20530,23 @@
           <w:szCs w:val="15"/>
         </w:rPr>
         <w:tab/>
-        <w:t>“Premises” means the place or places specified in the Order Acknowledgement at which the goods are to be delivered or the Works carried out.</w:t>
+        <w:t xml:space="preserve">“Premises” means the place or places specified in the Order Acknowledgement at which the goods are to be </w:t>
+      </w:r>
+      <w:proofErr w:type="gramStart"/>
+      <w:r>
+        <w:rPr>
+          <w:sz w:val="13"/>
+          <w:szCs w:val="15"/>
+        </w:rPr>
+        <w:t>delivered</w:t>
+      </w:r>
+      <w:proofErr w:type="gramEnd"/>
+      <w:r>
+        <w:rPr>
+          <w:sz w:val="13"/>
+          <w:szCs w:val="15"/>
+        </w:rPr>
+        <w:t xml:space="preserve"> or the Works carried out.</w:t>
       </w:r>
     </w:p>
     <w:p>
@@ -17550,7 +20831,23 @@
           <w:szCs w:val="15"/>
         </w:rPr>
         <w:tab/>
-        <w:t>Halton Foodservice shall not be obliged to carry out any Extras and shall only become obliged to do so on issuing a separate Order Acknowledgement in relation to any particular Extras which it agrees to carry out.  The terms on which Halton Foodservice agrees to carry out the Extras will be set out in the said Order Acknowledgement and in accordance with these conditions.</w:t>
+        <w:t xml:space="preserve">Halton Foodservice shall not be obliged to carry out any Extras and shall only become obliged to do so on issuing a separate Order Acknowledgement in relation to any </w:t>
+      </w:r>
+      <w:proofErr w:type="gramStart"/>
+      <w:r>
+        <w:rPr>
+          <w:sz w:val="13"/>
+          <w:szCs w:val="15"/>
+        </w:rPr>
+        <w:t>particular Extras</w:t>
+      </w:r>
+      <w:proofErr w:type="gramEnd"/>
+      <w:r>
+        <w:rPr>
+          <w:sz w:val="13"/>
+          <w:szCs w:val="15"/>
+        </w:rPr>
+        <w:t xml:space="preserve"> which it agrees to carry out.  The terms on which Halton Foodservice agrees to carry out the Extras will be set out in the said Order Acknowledgement and in accordance with these conditions.</w:t>
       </w:r>
     </w:p>
     <w:p>
@@ -17633,7 +20930,15 @@
       </w:r>
       <w:r>
         <w:tab/>
-        <w:t>Where the goods are manufactured and or assembled in accordance with any specification or other document provided to Halton Foodservice by the Customer Halton Foodservice shall be entitled to rely upon such specification as accurate and in all other respects correct provided that the goods are manufactured and or installed in accordance with the said specification.  The Customer will be responsible for any additional costs incurred by Halton Foodservice in the event that the specification or other document is inaccurate or otherwise incorrect.</w:t>
+        <w:t xml:space="preserve">Where the goods are manufactured and or assembled in accordance with any specification or other document provided to Halton Foodservice by the Customer Halton Foodservice shall be entitled to rely upon such specification as accurate and in all other respects correct provided that the goods are manufactured and or installed in accordance with the said specification.  The Customer will be responsible for any additional costs incurred by Halton Foodservice </w:t>
+      </w:r>
+      <w:proofErr w:type="gramStart"/>
+      <w:r>
+        <w:t>in the event that</w:t>
+      </w:r>
+      <w:proofErr w:type="gramEnd"/>
+      <w:r>
+        <w:t xml:space="preserve"> the specification or other document is inaccurate or otherwise incorrect.</w:t>
       </w:r>
     </w:p>
     <w:p>
@@ -17643,6 +20948,7 @@
         <w:jc w:val="both"/>
       </w:pPr>
       <w:r>
+        <w:lastRenderedPageBreak/>
         <w:t>3.3</w:t>
       </w:r>
       <w:r>
@@ -17661,7 +20967,15 @@
       </w:r>
       <w:r>
         <w:tab/>
-        <w:t>Halton Foodservice shall be entitled to depart from the Quotation or Order Acknowledgement and or any agreed specification in the event that any of the materials required to enable manufacture of the Goods are not freely available or are likely to delay the Delivery Date.</w:t>
+        <w:t xml:space="preserve">Halton Foodservice shall be entitled to depart from the Quotation or Order Acknowledgement and or any agreed specification </w:t>
+      </w:r>
+      <w:proofErr w:type="gramStart"/>
+      <w:r>
+        <w:t>in the event that</w:t>
+      </w:r>
+      <w:proofErr w:type="gramEnd"/>
+      <w:r>
+        <w:t xml:space="preserve"> any of the materials required to enable manufacture of the Goods are not freely available or are likely to delay the Delivery Date.</w:t>
       </w:r>
     </w:p>
     <w:p>
@@ -17794,7 +21108,23 @@
       </w:r>
       <w:r>
         <w:tab/>
-        <w:t>The Customer shall at all times after the Delivery Date, provide safe storage at the Premises for all goods and materials to be supplied in accordance with The Works and such equipment and/or machinery as Halton Foodservice shall require to use, in connection with the installation of the Works.</w:t>
+        <w:t xml:space="preserve">The Customer </w:t>
+      </w:r>
+      <w:proofErr w:type="gramStart"/>
+      <w:r>
+        <w:t>shall at all times</w:t>
+      </w:r>
+      <w:proofErr w:type="gramEnd"/>
+      <w:r>
+        <w:t xml:space="preserve"> after the Delivery Date, provide safe storage at the Premises for all goods and materials to be supplied in accordance with The Works and such equipment and/or machinery as Halton Foodservice shall require </w:t>
+      </w:r>
+      <w:proofErr w:type="gramStart"/>
+      <w:r>
+        <w:t>to use</w:t>
+      </w:r>
+      <w:proofErr w:type="gramEnd"/>
+      <w:r>
+        <w:t>, in connection with the installation of the Works.</w:t>
       </w:r>
     </w:p>
     <w:p>
@@ -18075,7 +21405,6 @@
           <w:bCs/>
           <w:color w:val="2499D5"/>
         </w:rPr>
-        <w:lastRenderedPageBreak/>
         <w:t>7.</w:t>
       </w:r>
       <w:r>
@@ -18255,7 +21584,15 @@
       </w:r>
       <w:r>
         <w:tab/>
-        <w:t>The Customer shall not pledge or in any way charge by the way of security for any indebtedness any of the goods which are the property of Halton Foodservice.  Without prejudice to other rights of Halton Foodservice if the Customer does so all sums whatever owing by the Customer to Halton Foodservice shall forthwith become due and payable.</w:t>
+        <w:t xml:space="preserve">The Customer shall not pledge or in any way charge </w:t>
+      </w:r>
+      <w:proofErr w:type="gramStart"/>
+      <w:r>
+        <w:t>by the way of</w:t>
+      </w:r>
+      <w:proofErr w:type="gramEnd"/>
+      <w:r>
+        <w:t xml:space="preserve"> security for any indebtedness any of the goods which are the property of Halton Foodservice.  Without prejudice to other rights of Halton Foodservice if the Customer does so all sums whatever owing by the Customer to Halton Foodservice shall forthwith become due and payable.</w:t>
       </w:r>
     </w:p>
     <w:p>
@@ -18414,6 +21751,7 @@
         <w:pStyle w:val="BodyTextIndent2"/>
       </w:pPr>
       <w:r>
+        <w:lastRenderedPageBreak/>
         <w:t xml:space="preserve">9.9 </w:t>
       </w:r>
       <w:r>
@@ -19192,6 +22530,7 @@
             </w:rPr>
             <w:t xml:space="preserve"> </w:t>
           </w:r>
+          <w:proofErr w:type="gramStart"/>
           <w:r>
             <w:rPr>
               <w:rFonts w:cs="Arial"/>
@@ -19209,7 +22548,17 @@
               <w:sz w:val="16"/>
               <w:szCs w:val="16"/>
             </w:rPr>
-            <w:t>project_number</w:t>
+            <w:t>project</w:t>
+          </w:r>
+          <w:proofErr w:type="gramEnd"/>
+          <w:r>
+            <w:rPr>
+              <w:rFonts w:cs="Arial"/>
+              <w:b/>
+              <w:sz w:val="16"/>
+              <w:szCs w:val="16"/>
+            </w:rPr>
+            <w:t>_number</w:t>
           </w:r>
           <w:proofErr w:type="spellEnd"/>
           <w:r>

</xml_diff>